<commit_message>
Lưu thay đổi trước khi pull
</commit_message>
<xml_diff>
--- a/TieuLuanBookStore.docx
+++ b/TieuLuanBookStore.docx
@@ -2743,11 +2743,9 @@
         </w:rPr>
       </w:pPr>
       <w:bookmarkStart w:id="10" w:name="_Toc127971475"/>
-      <w:proofErr w:type="spellStart"/>
       <w:r>
         <w:t>Giới</w:t>
       </w:r>
-      <w:proofErr w:type="spellEnd"/>
       <w:r>
         <w:rPr>
           <w:lang w:val="vi-VN"/>
@@ -2821,36 +2819,10 @@
           <w:lang w:val="vi-VN"/>
         </w:rPr>
       </w:pPr>
-      <w:proofErr w:type="spellStart"/>
-      <w:r>
-        <w:t>Phân</w:t>
-      </w:r>
-      <w:proofErr w:type="spellEnd"/>
-      <w:r>
-        <w:t xml:space="preserve"> </w:t>
-      </w:r>
-      <w:proofErr w:type="spellStart"/>
-      <w:r>
-        <w:t>tích</w:t>
-      </w:r>
-      <w:proofErr w:type="spellEnd"/>
-      <w:r>
-        <w:t xml:space="preserve"> </w:t>
-      </w:r>
-      <w:proofErr w:type="spellStart"/>
-      <w:r>
-        <w:t>yêu</w:t>
-      </w:r>
-      <w:proofErr w:type="spellEnd"/>
-      <w:r>
-        <w:t xml:space="preserve"> </w:t>
-      </w:r>
-      <w:proofErr w:type="spellStart"/>
-      <w:r>
-        <w:t>cầu</w:t>
+      <w:r>
+        <w:t>Phân tích yêu cầu</w:t>
       </w:r>
       <w:bookmarkEnd w:id="11"/>
-      <w:proofErr w:type="spellEnd"/>
     </w:p>
     <w:p>
       <w:pPr>
@@ -2981,21 +2953,8 @@
         <w:pStyle w:val="Heading3"/>
       </w:pPr>
       <w:bookmarkStart w:id="12" w:name="_Toc127971477"/>
-      <w:proofErr w:type="spellStart"/>
-      <w:r>
-        <w:t>Lược</w:t>
-      </w:r>
-      <w:proofErr w:type="spellEnd"/>
-      <w:r>
-        <w:t xml:space="preserve"> </w:t>
-      </w:r>
-      <w:proofErr w:type="spellStart"/>
-      <w:r>
-        <w:t>đồ</w:t>
-      </w:r>
-      <w:proofErr w:type="spellEnd"/>
-      <w:r>
-        <w:t xml:space="preserve"> use case</w:t>
+      <w:r>
+        <w:t>Lược đồ use case</w:t>
       </w:r>
       <w:bookmarkEnd w:id="12"/>
     </w:p>
@@ -3481,21 +3440,8 @@
         </w:rPr>
       </w:pPr>
       <w:bookmarkStart w:id="13" w:name="_Toc127971478"/>
-      <w:proofErr w:type="spellStart"/>
-      <w:r>
-        <w:t>Đặc</w:t>
-      </w:r>
-      <w:proofErr w:type="spellEnd"/>
-      <w:r>
-        <w:t xml:space="preserve"> </w:t>
-      </w:r>
-      <w:proofErr w:type="spellStart"/>
-      <w:r>
-        <w:t>tả</w:t>
-      </w:r>
-      <w:proofErr w:type="spellEnd"/>
-      <w:r>
-        <w:t xml:space="preserve"> use case</w:t>
+      <w:r>
+        <w:t>Đặc tả use case</w:t>
       </w:r>
       <w:bookmarkEnd w:id="13"/>
     </w:p>
@@ -3511,37 +3457,8 @@
       </w:pPr>
       <w:bookmarkStart w:id="14" w:name="_Toc140297269"/>
       <w:bookmarkStart w:id="15" w:name="_Toc142813558"/>
-      <w:proofErr w:type="spellStart"/>
-      <w:r>
-        <w:t>Đặc</w:t>
-      </w:r>
-      <w:proofErr w:type="spellEnd"/>
-      <w:r>
-        <w:t xml:space="preserve"> </w:t>
-      </w:r>
-      <w:proofErr w:type="spellStart"/>
-      <w:r>
-        <w:t>tả</w:t>
-      </w:r>
-      <w:proofErr w:type="spellEnd"/>
-      <w:r>
-        <w:t xml:space="preserve"> use case “</w:t>
-      </w:r>
-      <w:proofErr w:type="spellStart"/>
-      <w:r>
-        <w:t>Nhập</w:t>
-      </w:r>
-      <w:proofErr w:type="spellEnd"/>
-      <w:r>
-        <w:t xml:space="preserve"> </w:t>
-      </w:r>
-      <w:proofErr w:type="spellStart"/>
-      <w:r>
-        <w:t>sách</w:t>
-      </w:r>
-      <w:proofErr w:type="spellEnd"/>
-      <w:r>
-        <w:t>”</w:t>
+      <w:r>
+        <w:t>Đặc tả use case “Nhập sách”</w:t>
       </w:r>
     </w:p>
     <w:tbl>
@@ -4009,37 +3926,8 @@
         <w:spacing w:after="160"/>
         <w:jc w:val="left"/>
       </w:pPr>
-      <w:proofErr w:type="spellStart"/>
-      <w:r>
-        <w:t>Đặc</w:t>
-      </w:r>
-      <w:proofErr w:type="spellEnd"/>
-      <w:r>
-        <w:t xml:space="preserve"> </w:t>
-      </w:r>
-      <w:proofErr w:type="spellStart"/>
-      <w:r>
-        <w:t>tả</w:t>
-      </w:r>
-      <w:proofErr w:type="spellEnd"/>
-      <w:r>
-        <w:t xml:space="preserve"> use case “</w:t>
-      </w:r>
-      <w:proofErr w:type="spellStart"/>
-      <w:r>
-        <w:t>Đặt</w:t>
-      </w:r>
-      <w:proofErr w:type="spellEnd"/>
-      <w:r>
-        <w:t xml:space="preserve"> </w:t>
-      </w:r>
-      <w:proofErr w:type="spellStart"/>
-      <w:r>
-        <w:t>sách</w:t>
-      </w:r>
-      <w:proofErr w:type="spellEnd"/>
-      <w:r>
-        <w:t xml:space="preserve"> online”</w:t>
+      <w:r>
+        <w:t>Đặc tả use case “Đặt sách online”</w:t>
       </w:r>
     </w:p>
     <w:tbl>
@@ -4073,70 +3961,40 @@
                 <w:color w:val="000000" w:themeColor="text1"/>
               </w:rPr>
             </w:pPr>
-            <w:proofErr w:type="spellStart"/>
             <w:r>
               <w:rPr>
                 <w:b/>
                 <w:bCs/>
                 <w:color w:val="000000" w:themeColor="text1"/>
               </w:rPr>
-              <w:t>Tên</w:t>
-            </w:r>
-            <w:proofErr w:type="spellEnd"/>
-            <w:r>
+              <w:t>Tên trường</w:t>
+            </w:r>
+          </w:p>
+        </w:tc>
+        <w:tc>
+          <w:tcPr>
+            <w:tcW w:w="4456" w:type="dxa"/>
+            <w:shd w:val="clear" w:color="auto" w:fill="FBD4B4" w:themeFill="accent6" w:themeFillTint="66"/>
+          </w:tcPr>
+          <w:p>
+            <w:pPr>
+              <w:pStyle w:val="ListParagraph"/>
+              <w:ind w:left="0"/>
+              <w:jc w:val="center"/>
               <w:rPr>
                 <w:b/>
                 <w:bCs/>
                 <w:color w:val="000000" w:themeColor="text1"/>
               </w:rPr>
-              <w:t xml:space="preserve"> </w:t>
-            </w:r>
-            <w:proofErr w:type="spellStart"/>
+            </w:pPr>
             <w:r>
               <w:rPr>
                 <w:b/>
                 <w:bCs/>
                 <w:color w:val="000000" w:themeColor="text1"/>
               </w:rPr>
-              <w:t>trường</w:t>
-            </w:r>
-            <w:proofErr w:type="spellEnd"/>
-          </w:p>
-        </w:tc>
-        <w:tc>
-          <w:tcPr>
-            <w:tcW w:w="4456" w:type="dxa"/>
-            <w:shd w:val="clear" w:color="auto" w:fill="FBD4B4" w:themeFill="accent6" w:themeFillTint="66"/>
-          </w:tcPr>
-          <w:p>
-            <w:pPr>
-              <w:pStyle w:val="ListParagraph"/>
-              <w:ind w:left="0"/>
-              <w:jc w:val="center"/>
-              <w:rPr>
-                <w:b/>
-                <w:bCs/>
-                <w:color w:val="000000" w:themeColor="text1"/>
-              </w:rPr>
-            </w:pPr>
-            <w:r>
-              <w:rPr>
-                <w:b/>
-                <w:bCs/>
-                <w:color w:val="000000" w:themeColor="text1"/>
-              </w:rPr>
-              <w:t xml:space="preserve">Ý </w:t>
-            </w:r>
-            <w:proofErr w:type="spellStart"/>
-            <w:r>
-              <w:rPr>
-                <w:b/>
-                <w:bCs/>
-                <w:color w:val="000000" w:themeColor="text1"/>
-              </w:rPr>
-              <w:t>nghĩa</w:t>
-            </w:r>
-            <w:proofErr w:type="spellEnd"/>
+              <w:t>Ý nghĩa</w:t>
+            </w:r>
           </w:p>
         </w:tc>
       </w:tr>
@@ -4186,13 +4044,8 @@
               <w:pStyle w:val="ListParagraph"/>
               <w:ind w:left="0"/>
             </w:pPr>
-            <w:proofErr w:type="spellStart"/>
-            <w:r>
-              <w:t>Tên</w:t>
-            </w:r>
-            <w:proofErr w:type="spellEnd"/>
-            <w:r>
-              <w:t xml:space="preserve"> use case</w:t>
+            <w:r>
+              <w:t>Tên use case</w:t>
             </w:r>
           </w:p>
         </w:tc>
@@ -4205,19 +4058,9 @@
               <w:pStyle w:val="ListParagraph"/>
               <w:ind w:left="0"/>
             </w:pPr>
-            <w:proofErr w:type="spellStart"/>
-            <w:r>
-              <w:t>Đặt</w:t>
-            </w:r>
-            <w:proofErr w:type="spellEnd"/>
-            <w:r>
-              <w:t xml:space="preserve"> </w:t>
-            </w:r>
-            <w:proofErr w:type="spellStart"/>
-            <w:r>
-              <w:t>sách</w:t>
-            </w:r>
-            <w:proofErr w:type="spellEnd"/>
+            <w:r>
+              <w:t>Đặt sách</w:t>
+            </w:r>
           </w:p>
         </w:tc>
       </w:tr>
@@ -4234,37 +4077,8 @@
               <w:pStyle w:val="ListParagraph"/>
               <w:ind w:left="0"/>
             </w:pPr>
-            <w:proofErr w:type="spellStart"/>
-            <w:r>
-              <w:t>Mô</w:t>
-            </w:r>
-            <w:proofErr w:type="spellEnd"/>
-            <w:r>
-              <w:t xml:space="preserve"> </w:t>
-            </w:r>
-            <w:proofErr w:type="spellStart"/>
-            <w:r>
-              <w:t>tả</w:t>
-            </w:r>
-            <w:proofErr w:type="spellEnd"/>
-            <w:r>
-              <w:t xml:space="preserve"> </w:t>
-            </w:r>
-            <w:proofErr w:type="spellStart"/>
-            <w:r>
-              <w:t>vắn</w:t>
-            </w:r>
-            <w:proofErr w:type="spellEnd"/>
-            <w:r>
-              <w:t xml:space="preserve"> </w:t>
-            </w:r>
-            <w:proofErr w:type="spellStart"/>
-            <w:r>
-              <w:t>tắt</w:t>
-            </w:r>
-            <w:proofErr w:type="spellEnd"/>
-            <w:r>
-              <w:t xml:space="preserve"> </w:t>
+            <w:r>
+              <w:t xml:space="preserve">Mô tả vắn tắt </w:t>
             </w:r>
           </w:p>
         </w:tc>
@@ -4278,55 +4092,7 @@
               <w:ind w:left="0"/>
             </w:pPr>
             <w:r>
-              <w:t xml:space="preserve">Use case </w:t>
-            </w:r>
-            <w:proofErr w:type="spellStart"/>
-            <w:r>
-              <w:t>này</w:t>
-            </w:r>
-            <w:proofErr w:type="spellEnd"/>
-            <w:r>
-              <w:t xml:space="preserve"> </w:t>
-            </w:r>
-            <w:proofErr w:type="spellStart"/>
-            <w:r>
-              <w:t>giúp</w:t>
-            </w:r>
-            <w:proofErr w:type="spellEnd"/>
-            <w:r>
-              <w:t xml:space="preserve"> </w:t>
-            </w:r>
-            <w:proofErr w:type="spellStart"/>
-            <w:r>
-              <w:t>khách</w:t>
-            </w:r>
-            <w:proofErr w:type="spellEnd"/>
-            <w:r>
-              <w:t xml:space="preserve"> </w:t>
-            </w:r>
-            <w:proofErr w:type="spellStart"/>
-            <w:r>
-              <w:t>hàng</w:t>
-            </w:r>
-            <w:proofErr w:type="spellEnd"/>
-            <w:r>
-              <w:t xml:space="preserve"> </w:t>
-            </w:r>
-            <w:proofErr w:type="spellStart"/>
-            <w:r>
-              <w:t>đặt</w:t>
-            </w:r>
-            <w:proofErr w:type="spellEnd"/>
-            <w:r>
-              <w:t xml:space="preserve"> </w:t>
-            </w:r>
-            <w:proofErr w:type="spellStart"/>
-            <w:r>
-              <w:t>sách</w:t>
-            </w:r>
-            <w:proofErr w:type="spellEnd"/>
-            <w:r>
-              <w:t xml:space="preserve"> online</w:t>
+              <w:t>Use case này giúp khách hàng đặt sách online</w:t>
             </w:r>
           </w:p>
         </w:tc>
@@ -4345,13 +4111,8 @@
               <w:ind w:left="0"/>
             </w:pPr>
             <w:r>
-              <w:t xml:space="preserve">Actor </w:t>
-            </w:r>
-            <w:proofErr w:type="spellStart"/>
-            <w:r>
-              <w:t>chính</w:t>
-            </w:r>
-            <w:proofErr w:type="spellEnd"/>
+              <w:t>Actor chính</w:t>
+            </w:r>
           </w:p>
         </w:tc>
         <w:tc>
@@ -4363,19 +4124,9 @@
               <w:pStyle w:val="ListParagraph"/>
               <w:ind w:left="0"/>
             </w:pPr>
-            <w:proofErr w:type="spellStart"/>
-            <w:r>
-              <w:t>Khách</w:t>
-            </w:r>
-            <w:proofErr w:type="spellEnd"/>
-            <w:r>
-              <w:t xml:space="preserve"> </w:t>
-            </w:r>
-            <w:proofErr w:type="spellStart"/>
-            <w:r>
-              <w:t>hàng</w:t>
-            </w:r>
-            <w:proofErr w:type="spellEnd"/>
+            <w:r>
+              <w:t>Khách hàng</w:t>
+            </w:r>
           </w:p>
         </w:tc>
       </w:tr>
@@ -4393,13 +4144,8 @@
               <w:ind w:left="0"/>
             </w:pPr>
             <w:r>
-              <w:t xml:space="preserve">Actor </w:t>
-            </w:r>
-            <w:proofErr w:type="spellStart"/>
-            <w:r>
-              <w:t>phụ</w:t>
-            </w:r>
-            <w:proofErr w:type="spellEnd"/>
+              <w:t>Actor phụ</w:t>
+            </w:r>
           </w:p>
         </w:tc>
         <w:tc>
@@ -4411,11 +4157,9 @@
               <w:pStyle w:val="ListParagraph"/>
               <w:ind w:left="0"/>
             </w:pPr>
-            <w:proofErr w:type="spellStart"/>
             <w:r>
               <w:t>ZaloPay</w:t>
             </w:r>
-            <w:proofErr w:type="spellEnd"/>
           </w:p>
         </w:tc>
       </w:tr>
@@ -4432,27 +4176,9 @@
               <w:pStyle w:val="ListParagraph"/>
               <w:ind w:left="0"/>
             </w:pPr>
-            <w:proofErr w:type="spellStart"/>
-            <w:r>
-              <w:t>Tiền</w:t>
-            </w:r>
-            <w:proofErr w:type="spellEnd"/>
-            <w:r>
-              <w:t xml:space="preserve"> </w:t>
-            </w:r>
-            <w:proofErr w:type="spellStart"/>
-            <w:r>
-              <w:t>điều</w:t>
-            </w:r>
-            <w:proofErr w:type="spellEnd"/>
-            <w:r>
-              <w:t xml:space="preserve"> </w:t>
-            </w:r>
-            <w:proofErr w:type="spellStart"/>
-            <w:r>
-              <w:t>kiện</w:t>
-            </w:r>
-            <w:proofErr w:type="spellEnd"/>
+            <w:r>
+              <w:t>Tiền điều kiện</w:t>
+            </w:r>
           </w:p>
         </w:tc>
         <w:tc>
@@ -4464,19 +4190,9 @@
               <w:pStyle w:val="ListParagraph"/>
               <w:ind w:left="0"/>
             </w:pPr>
-            <w:proofErr w:type="spellStart"/>
-            <w:r>
-              <w:t>Đăng</w:t>
-            </w:r>
-            <w:proofErr w:type="spellEnd"/>
-            <w:r>
-              <w:t xml:space="preserve"> </w:t>
-            </w:r>
-            <w:proofErr w:type="spellStart"/>
-            <w:r>
-              <w:t>nhập</w:t>
-            </w:r>
-            <w:proofErr w:type="spellEnd"/>
+            <w:r>
+              <w:t>Đăng nhập</w:t>
+            </w:r>
           </w:p>
         </w:tc>
       </w:tr>
@@ -4493,29 +4209,8 @@
               <w:pStyle w:val="ListParagraph"/>
               <w:ind w:left="0"/>
             </w:pPr>
-            <w:proofErr w:type="spellStart"/>
-            <w:r>
-              <w:t>Hậu</w:t>
-            </w:r>
-            <w:proofErr w:type="spellEnd"/>
-            <w:r>
-              <w:t xml:space="preserve"> </w:t>
-            </w:r>
-            <w:proofErr w:type="spellStart"/>
-            <w:r>
-              <w:t>điều</w:t>
-            </w:r>
-            <w:proofErr w:type="spellEnd"/>
-            <w:r>
-              <w:t xml:space="preserve"> </w:t>
-            </w:r>
-            <w:proofErr w:type="spellStart"/>
-            <w:r>
-              <w:t>kiện</w:t>
-            </w:r>
-            <w:proofErr w:type="spellEnd"/>
-            <w:r>
-              <w:t xml:space="preserve"> </w:t>
+            <w:r>
+              <w:t xml:space="preserve">Hậu điều kiện </w:t>
             </w:r>
           </w:p>
         </w:tc>
@@ -4528,67 +4223,9 @@
               <w:pStyle w:val="ListParagraph"/>
               <w:ind w:left="0"/>
             </w:pPr>
-            <w:proofErr w:type="spellStart"/>
-            <w:r>
-              <w:t>Hiển</w:t>
-            </w:r>
-            <w:proofErr w:type="spellEnd"/>
-            <w:r>
-              <w:t xml:space="preserve"> </w:t>
-            </w:r>
-            <w:proofErr w:type="spellStart"/>
-            <w:r>
-              <w:t>thị</w:t>
-            </w:r>
-            <w:proofErr w:type="spellEnd"/>
-            <w:r>
-              <w:t xml:space="preserve"> </w:t>
-            </w:r>
-            <w:proofErr w:type="spellStart"/>
-            <w:r>
-              <w:t>thông</w:t>
-            </w:r>
-            <w:proofErr w:type="spellEnd"/>
-            <w:r>
-              <w:t xml:space="preserve"> </w:t>
-            </w:r>
-            <w:proofErr w:type="spellStart"/>
-            <w:r>
-              <w:t>báo</w:t>
-            </w:r>
-            <w:proofErr w:type="spellEnd"/>
-            <w:r>
-              <w:t xml:space="preserve"> </w:t>
-            </w:r>
-            <w:proofErr w:type="spellStart"/>
-            <w:r>
-              <w:t>đặt</w:t>
-            </w:r>
-            <w:proofErr w:type="spellEnd"/>
-            <w:r>
-              <w:t xml:space="preserve"> </w:t>
-            </w:r>
-            <w:proofErr w:type="spellStart"/>
-            <w:r>
-              <w:t>hàng</w:t>
-            </w:r>
-            <w:proofErr w:type="spellEnd"/>
-            <w:r>
-              <w:t xml:space="preserve"> </w:t>
-            </w:r>
-            <w:proofErr w:type="spellStart"/>
-            <w:r>
-              <w:t>thành</w:t>
-            </w:r>
-            <w:proofErr w:type="spellEnd"/>
-            <w:r>
-              <w:t xml:space="preserve"> </w:t>
-            </w:r>
-            <w:proofErr w:type="spellStart"/>
-            <w:r>
-              <w:t>công</w:t>
-            </w:r>
-            <w:proofErr w:type="spellEnd"/>
+            <w:r>
+              <w:t>Hiển thị thông báo đặt hàng thành công</w:t>
+            </w:r>
           </w:p>
         </w:tc>
       </w:tr>
@@ -4605,27 +4242,9 @@
               <w:pStyle w:val="ListParagraph"/>
               <w:ind w:left="0"/>
             </w:pPr>
-            <w:proofErr w:type="spellStart"/>
-            <w:r>
-              <w:t>Luồng</w:t>
-            </w:r>
-            <w:proofErr w:type="spellEnd"/>
-            <w:r>
-              <w:t xml:space="preserve"> </w:t>
-            </w:r>
-            <w:proofErr w:type="spellStart"/>
-            <w:r>
-              <w:t>hoạt</w:t>
-            </w:r>
-            <w:proofErr w:type="spellEnd"/>
-            <w:r>
-              <w:t xml:space="preserve"> </w:t>
-            </w:r>
-            <w:proofErr w:type="spellStart"/>
-            <w:r>
-              <w:t>động</w:t>
-            </w:r>
-            <w:proofErr w:type="spellEnd"/>
+            <w:r>
+              <w:t>Luồng hoạt động</w:t>
+            </w:r>
           </w:p>
         </w:tc>
         <w:tc>
@@ -4640,93 +4259,8 @@
             <w:r>
               <w:t xml:space="preserve">B1: </w:t>
             </w:r>
-            <w:proofErr w:type="spellStart"/>
-            <w:r>
-              <w:t>Người</w:t>
-            </w:r>
-            <w:proofErr w:type="spellEnd"/>
-            <w:r>
-              <w:t xml:space="preserve"> </w:t>
-            </w:r>
-            <w:proofErr w:type="spellStart"/>
-            <w:r>
-              <w:t>dùng</w:t>
-            </w:r>
-            <w:proofErr w:type="spellEnd"/>
-            <w:r>
-              <w:t xml:space="preserve"> </w:t>
-            </w:r>
-            <w:proofErr w:type="spellStart"/>
-            <w:r>
-              <w:t>có</w:t>
-            </w:r>
-            <w:proofErr w:type="spellEnd"/>
-            <w:r>
-              <w:t xml:space="preserve"> </w:t>
-            </w:r>
-            <w:proofErr w:type="spellStart"/>
-            <w:r>
-              <w:t>thể</w:t>
-            </w:r>
-            <w:proofErr w:type="spellEnd"/>
-            <w:r>
-              <w:t xml:space="preserve"> </w:t>
-            </w:r>
-            <w:proofErr w:type="spellStart"/>
-            <w:r>
-              <w:t>thực</w:t>
-            </w:r>
-            <w:proofErr w:type="spellEnd"/>
-            <w:r>
-              <w:t xml:space="preserve"> </w:t>
-            </w:r>
-            <w:proofErr w:type="spellStart"/>
-            <w:r>
-              <w:t>hiện</w:t>
-            </w:r>
-            <w:proofErr w:type="spellEnd"/>
-            <w:r>
-              <w:t xml:space="preserve"> </w:t>
-            </w:r>
-            <w:proofErr w:type="spellStart"/>
-            <w:r>
-              <w:t>một</w:t>
-            </w:r>
-            <w:proofErr w:type="spellEnd"/>
-            <w:r>
-              <w:t xml:space="preserve"> </w:t>
-            </w:r>
-            <w:proofErr w:type="spellStart"/>
-            <w:r>
-              <w:t>trong</w:t>
-            </w:r>
-            <w:proofErr w:type="spellEnd"/>
-            <w:r>
-              <w:t xml:space="preserve"> </w:t>
-            </w:r>
-            <w:proofErr w:type="spellStart"/>
-            <w:r>
-              <w:t>các</w:t>
-            </w:r>
-            <w:proofErr w:type="spellEnd"/>
-            <w:r>
-              <w:t xml:space="preserve"> </w:t>
-            </w:r>
-            <w:proofErr w:type="spellStart"/>
-            <w:r>
-              <w:t>chức</w:t>
-            </w:r>
-            <w:proofErr w:type="spellEnd"/>
-            <w:r>
-              <w:t xml:space="preserve"> </w:t>
-            </w:r>
-            <w:proofErr w:type="spellStart"/>
-            <w:r>
-              <w:t>năng</w:t>
-            </w:r>
-            <w:proofErr w:type="spellEnd"/>
-            <w:r>
-              <w:t xml:space="preserve">:  </w:t>
+            <w:r>
+              <w:t xml:space="preserve">Người dùng có thể thực hiện một trong các chức năng:  </w:t>
             </w:r>
           </w:p>
           <w:p>
@@ -4737,45 +4271,8 @@
             <w:r>
               <w:t xml:space="preserve">- </w:t>
             </w:r>
-            <w:proofErr w:type="spellStart"/>
-            <w:r>
-              <w:t>Xem</w:t>
-            </w:r>
-            <w:proofErr w:type="spellEnd"/>
-            <w:r>
-              <w:t xml:space="preserve"> </w:t>
-            </w:r>
-            <w:proofErr w:type="spellStart"/>
-            <w:r>
-              <w:t>danh</w:t>
-            </w:r>
-            <w:proofErr w:type="spellEnd"/>
-            <w:r>
-              <w:t xml:space="preserve"> </w:t>
-            </w:r>
-            <w:proofErr w:type="spellStart"/>
-            <w:r>
-              <w:t>sách</w:t>
-            </w:r>
-            <w:proofErr w:type="spellEnd"/>
-            <w:r>
-              <w:t xml:space="preserve"> </w:t>
-            </w:r>
-            <w:proofErr w:type="spellStart"/>
-            <w:r>
-              <w:t>sản</w:t>
-            </w:r>
-            <w:proofErr w:type="spellEnd"/>
-            <w:r>
-              <w:t xml:space="preserve"> </w:t>
-            </w:r>
-            <w:proofErr w:type="spellStart"/>
-            <w:r>
-              <w:t>phẩm</w:t>
-            </w:r>
-            <w:proofErr w:type="spellEnd"/>
-            <w:r>
-              <w:t xml:space="preserve">  </w:t>
+            <w:r>
+              <w:t xml:space="preserve">Xem danh sách sản phẩm  </w:t>
             </w:r>
           </w:p>
           <w:p>
@@ -4786,53 +4283,8 @@
             <w:r>
               <w:t xml:space="preserve">- </w:t>
             </w:r>
-            <w:proofErr w:type="spellStart"/>
-            <w:r>
-              <w:t>Tra</w:t>
-            </w:r>
-            <w:proofErr w:type="spellEnd"/>
-            <w:r>
-              <w:t xml:space="preserve"> </w:t>
-            </w:r>
-            <w:proofErr w:type="spellStart"/>
-            <w:r>
-              <w:t>cứu</w:t>
-            </w:r>
-            <w:proofErr w:type="spellEnd"/>
-            <w:r>
-              <w:t xml:space="preserve"> </w:t>
-            </w:r>
-            <w:proofErr w:type="spellStart"/>
-            <w:r>
-              <w:t>sản</w:t>
-            </w:r>
-            <w:proofErr w:type="spellEnd"/>
-            <w:r>
-              <w:t xml:space="preserve"> </w:t>
-            </w:r>
-            <w:proofErr w:type="spellStart"/>
-            <w:r>
-              <w:t>phẩm</w:t>
-            </w:r>
-            <w:proofErr w:type="spellEnd"/>
-            <w:r>
-              <w:t xml:space="preserve"> </w:t>
-            </w:r>
-            <w:proofErr w:type="spellStart"/>
-            <w:r>
-              <w:t>muốn</w:t>
-            </w:r>
-            <w:proofErr w:type="spellEnd"/>
-            <w:r>
-              <w:t xml:space="preserve"> </w:t>
-            </w:r>
-            <w:proofErr w:type="spellStart"/>
-            <w:r>
-              <w:t>đặt</w:t>
-            </w:r>
-            <w:proofErr w:type="spellEnd"/>
-            <w:r>
-              <w:t xml:space="preserve">  </w:t>
+            <w:r>
+              <w:t xml:space="preserve">Tra cứu sản phẩm muốn đặt  </w:t>
             </w:r>
           </w:p>
           <w:p>
@@ -4843,37 +4295,8 @@
             <w:r>
               <w:t xml:space="preserve">- </w:t>
             </w:r>
-            <w:proofErr w:type="spellStart"/>
-            <w:r>
-              <w:t>Xem</w:t>
-            </w:r>
-            <w:proofErr w:type="spellEnd"/>
-            <w:r>
-              <w:t xml:space="preserve"> chi </w:t>
-            </w:r>
-            <w:proofErr w:type="spellStart"/>
-            <w:r>
-              <w:t>tiết</w:t>
-            </w:r>
-            <w:proofErr w:type="spellEnd"/>
-            <w:r>
-              <w:t xml:space="preserve"> </w:t>
-            </w:r>
-            <w:proofErr w:type="spellStart"/>
-            <w:r>
-              <w:t>sản</w:t>
-            </w:r>
-            <w:proofErr w:type="spellEnd"/>
-            <w:r>
-              <w:t xml:space="preserve"> </w:t>
-            </w:r>
-            <w:proofErr w:type="spellStart"/>
-            <w:r>
-              <w:t>phẩm</w:t>
-            </w:r>
-            <w:proofErr w:type="spellEnd"/>
-            <w:r>
-              <w:t xml:space="preserve">  </w:t>
+            <w:r>
+              <w:t xml:space="preserve">Xem chi tiết sản phẩm  </w:t>
             </w:r>
           </w:p>
           <w:p>
@@ -4885,87 +4308,7 @@
               <w:t>B2:</w:t>
             </w:r>
             <w:r>
-              <w:t xml:space="preserve"> Click </w:t>
-            </w:r>
-            <w:proofErr w:type="spellStart"/>
-            <w:r>
-              <w:t>vào</w:t>
-            </w:r>
-            <w:proofErr w:type="spellEnd"/>
-            <w:r>
-              <w:t xml:space="preserve"> </w:t>
-            </w:r>
-            <w:proofErr w:type="spellStart"/>
-            <w:r>
-              <w:t>nút</w:t>
-            </w:r>
-            <w:proofErr w:type="spellEnd"/>
-            <w:r>
-              <w:t xml:space="preserve"> </w:t>
-            </w:r>
-            <w:proofErr w:type="spellStart"/>
-            <w:r>
-              <w:t>đặt</w:t>
-            </w:r>
-            <w:proofErr w:type="spellEnd"/>
-            <w:r>
-              <w:t xml:space="preserve"> </w:t>
-            </w:r>
-            <w:proofErr w:type="spellStart"/>
-            <w:r>
-              <w:t>hàng</w:t>
-            </w:r>
-            <w:proofErr w:type="spellEnd"/>
-            <w:r>
-              <w:t xml:space="preserve"> </w:t>
-            </w:r>
-            <w:proofErr w:type="spellStart"/>
-            <w:r>
-              <w:t>trên</w:t>
-            </w:r>
-            <w:proofErr w:type="spellEnd"/>
-            <w:r>
-              <w:t xml:space="preserve"> </w:t>
-            </w:r>
-            <w:proofErr w:type="spellStart"/>
-            <w:r>
-              <w:t>các</w:t>
-            </w:r>
-            <w:proofErr w:type="spellEnd"/>
-            <w:r>
-              <w:t xml:space="preserve"> </w:t>
-            </w:r>
-            <w:proofErr w:type="spellStart"/>
-            <w:r>
-              <w:t>sản</w:t>
-            </w:r>
-            <w:proofErr w:type="spellEnd"/>
-            <w:r>
-              <w:t xml:space="preserve"> </w:t>
-            </w:r>
-            <w:proofErr w:type="spellStart"/>
-            <w:r>
-              <w:t>phẩm</w:t>
-            </w:r>
-            <w:proofErr w:type="spellEnd"/>
-            <w:r>
-              <w:t xml:space="preserve"> </w:t>
-            </w:r>
-            <w:proofErr w:type="spellStart"/>
-            <w:r>
-              <w:t>muốn</w:t>
-            </w:r>
-            <w:proofErr w:type="spellEnd"/>
-            <w:r>
-              <w:t xml:space="preserve"> </w:t>
-            </w:r>
-            <w:proofErr w:type="spellStart"/>
-            <w:r>
-              <w:t>đặt</w:t>
-            </w:r>
-            <w:proofErr w:type="spellEnd"/>
-            <w:r>
-              <w:t xml:space="preserve">.  </w:t>
+              <w:t xml:space="preserve"> Click vào nút đặt hàng trên các sản phẩm muốn đặt.  </w:t>
             </w:r>
           </w:p>
           <w:p>
@@ -4977,95 +4320,13 @@
               <w:t>B3:</w:t>
             </w:r>
             <w:r>
-              <w:t xml:space="preserve"> </w:t>
-            </w:r>
-            <w:proofErr w:type="spellStart"/>
-            <w:r>
-              <w:t>Sản</w:t>
-            </w:r>
-            <w:proofErr w:type="spellEnd"/>
-            <w:r>
-              <w:t xml:space="preserve"> </w:t>
-            </w:r>
-            <w:proofErr w:type="spellStart"/>
-            <w:r>
-              <w:t>phẩm</w:t>
-            </w:r>
-            <w:proofErr w:type="spellEnd"/>
-            <w:r>
-              <w:t xml:space="preserve"> </w:t>
-            </w:r>
-            <w:proofErr w:type="spellStart"/>
-            <w:r>
-              <w:t>thêm</w:t>
-            </w:r>
-            <w:proofErr w:type="spellEnd"/>
-            <w:r>
-              <w:t xml:space="preserve"> </w:t>
-            </w:r>
-            <w:proofErr w:type="spellStart"/>
-            <w:r>
-              <w:t>vào</w:t>
-            </w:r>
-            <w:proofErr w:type="spellEnd"/>
-            <w:r>
-              <w:t xml:space="preserve"> </w:t>
-            </w:r>
-            <w:proofErr w:type="spellStart"/>
-            <w:r>
-              <w:t>giỏ</w:t>
-            </w:r>
-            <w:proofErr w:type="spellEnd"/>
-            <w:r>
-              <w:t xml:space="preserve"> </w:t>
-            </w:r>
-            <w:proofErr w:type="spellStart"/>
-            <w:r>
-              <w:t>hàng</w:t>
-            </w:r>
-            <w:proofErr w:type="spellEnd"/>
-            <w:r>
-              <w:t xml:space="preserve"> </w:t>
-            </w:r>
-            <w:proofErr w:type="spellStart"/>
-            <w:r>
-              <w:t>được</w:t>
-            </w:r>
-            <w:proofErr w:type="spellEnd"/>
-            <w:r>
-              <w:t xml:space="preserve"> </w:t>
-            </w:r>
-            <w:proofErr w:type="spellStart"/>
-            <w:r>
-              <w:t>lưu</w:t>
-            </w:r>
-            <w:proofErr w:type="spellEnd"/>
-            <w:r>
-              <w:t xml:space="preserve"> </w:t>
-            </w:r>
-            <w:proofErr w:type="spellStart"/>
-            <w:r>
-              <w:t>trên</w:t>
-            </w:r>
-            <w:proofErr w:type="spellEnd"/>
-            <w:r>
-              <w:t xml:space="preserve"> </w:t>
-            </w:r>
-            <w:proofErr w:type="spellStart"/>
-            <w:r>
-              <w:t>hệ</w:t>
-            </w:r>
-            <w:proofErr w:type="spellEnd"/>
-            <w:r>
-              <w:t xml:space="preserve"> </w:t>
-            </w:r>
-            <w:proofErr w:type="spellStart"/>
-            <w:r>
-              <w:t>thống</w:t>
-            </w:r>
-            <w:proofErr w:type="spellEnd"/>
-            <w:r>
-              <w:t xml:space="preserve"> </w:t>
+              <w:t xml:space="preserve"> Sản phẩm thêm vào giỏ hàng được</w:t>
+            </w:r>
+            <w:r>
+              <w:t xml:space="preserve"> lưu trên</w:t>
+            </w:r>
+            <w:r>
+              <w:t xml:space="preserve"> hệ thống </w:t>
             </w:r>
           </w:p>
           <w:p>
@@ -5077,135 +4338,7 @@
               <w:t>B4:</w:t>
             </w:r>
             <w:r>
-              <w:t xml:space="preserve"> </w:t>
-            </w:r>
-            <w:proofErr w:type="spellStart"/>
-            <w:r>
-              <w:t>Hệ</w:t>
-            </w:r>
-            <w:proofErr w:type="spellEnd"/>
-            <w:r>
-              <w:t xml:space="preserve"> </w:t>
-            </w:r>
-            <w:proofErr w:type="spellStart"/>
-            <w:r>
-              <w:t>thống</w:t>
-            </w:r>
-            <w:proofErr w:type="spellEnd"/>
-            <w:r>
-              <w:t xml:space="preserve"> </w:t>
-            </w:r>
-            <w:proofErr w:type="spellStart"/>
-            <w:r>
-              <w:t>cập</w:t>
-            </w:r>
-            <w:proofErr w:type="spellEnd"/>
-            <w:r>
-              <w:t xml:space="preserve"> </w:t>
-            </w:r>
-            <w:proofErr w:type="spellStart"/>
-            <w:r>
-              <w:t>nhật</w:t>
-            </w:r>
-            <w:proofErr w:type="spellEnd"/>
-            <w:r>
-              <w:t xml:space="preserve"> </w:t>
-            </w:r>
-            <w:proofErr w:type="spellStart"/>
-            <w:r>
-              <w:t>tổng</w:t>
-            </w:r>
-            <w:proofErr w:type="spellEnd"/>
-            <w:r>
-              <w:t xml:space="preserve"> </w:t>
-            </w:r>
-            <w:proofErr w:type="spellStart"/>
-            <w:r>
-              <w:t>số</w:t>
-            </w:r>
-            <w:proofErr w:type="spellEnd"/>
-            <w:r>
-              <w:t xml:space="preserve"> </w:t>
-            </w:r>
-            <w:proofErr w:type="spellStart"/>
-            <w:r>
-              <w:t>lượng</w:t>
-            </w:r>
-            <w:proofErr w:type="spellEnd"/>
-            <w:r>
-              <w:t xml:space="preserve"> </w:t>
-            </w:r>
-            <w:proofErr w:type="spellStart"/>
-            <w:r>
-              <w:t>sản</w:t>
-            </w:r>
-            <w:proofErr w:type="spellEnd"/>
-            <w:r>
-              <w:t xml:space="preserve"> </w:t>
-            </w:r>
-            <w:proofErr w:type="spellStart"/>
-            <w:r>
-              <w:t>phẩm</w:t>
-            </w:r>
-            <w:proofErr w:type="spellEnd"/>
-            <w:r>
-              <w:t xml:space="preserve"> </w:t>
-            </w:r>
-            <w:proofErr w:type="spellStart"/>
-            <w:r>
-              <w:t>đang</w:t>
-            </w:r>
-            <w:proofErr w:type="spellEnd"/>
-            <w:r>
-              <w:t xml:space="preserve"> </w:t>
-            </w:r>
-            <w:proofErr w:type="spellStart"/>
-            <w:r>
-              <w:t>có</w:t>
-            </w:r>
-            <w:proofErr w:type="spellEnd"/>
-            <w:r>
-              <w:t xml:space="preserve"> </w:t>
-            </w:r>
-            <w:proofErr w:type="spellStart"/>
-            <w:r>
-              <w:t>trong</w:t>
-            </w:r>
-            <w:proofErr w:type="spellEnd"/>
-            <w:r>
-              <w:t xml:space="preserve"> </w:t>
-            </w:r>
-            <w:proofErr w:type="spellStart"/>
-            <w:r>
-              <w:t>giỏ</w:t>
-            </w:r>
-            <w:proofErr w:type="spellEnd"/>
-            <w:r>
-              <w:t xml:space="preserve"> </w:t>
-            </w:r>
-            <w:proofErr w:type="spellStart"/>
-            <w:r>
-              <w:t>lên</w:t>
-            </w:r>
-            <w:proofErr w:type="spellEnd"/>
-            <w:r>
-              <w:t xml:space="preserve"> </w:t>
-            </w:r>
-            <w:proofErr w:type="spellStart"/>
-            <w:r>
-              <w:t>màn</w:t>
-            </w:r>
-            <w:proofErr w:type="spellEnd"/>
-            <w:r>
-              <w:t xml:space="preserve"> </w:t>
-            </w:r>
-            <w:proofErr w:type="spellStart"/>
-            <w:r>
-              <w:t>hình</w:t>
-            </w:r>
-            <w:proofErr w:type="spellEnd"/>
-            <w:r>
-              <w:t>.</w:t>
+              <w:t xml:space="preserve"> Hệ thống cập nhật tổng số lượng sản phẩm đang có trong giỏ lên màn hình.</w:t>
             </w:r>
           </w:p>
           <w:p>
@@ -5214,61 +4347,8 @@
               <w:ind w:left="0"/>
             </w:pPr>
             <w:r>
-              <w:t xml:space="preserve">B5: </w:t>
-            </w:r>
-            <w:proofErr w:type="spellStart"/>
-            <w:r>
-              <w:t>Khách</w:t>
-            </w:r>
-            <w:proofErr w:type="spellEnd"/>
-            <w:r>
-              <w:t xml:space="preserve"> </w:t>
-            </w:r>
-            <w:proofErr w:type="spellStart"/>
-            <w:r>
-              <w:t>hàng</w:t>
-            </w:r>
-            <w:proofErr w:type="spellEnd"/>
-            <w:r>
-              <w:t xml:space="preserve"> </w:t>
-            </w:r>
-            <w:proofErr w:type="spellStart"/>
-            <w:r>
-              <w:t>chọn</w:t>
-            </w:r>
-            <w:proofErr w:type="spellEnd"/>
-            <w:r>
-              <w:t xml:space="preserve"> </w:t>
-            </w:r>
-            <w:proofErr w:type="spellStart"/>
-            <w:r>
-              <w:t>phương</w:t>
-            </w:r>
-            <w:proofErr w:type="spellEnd"/>
-            <w:r>
-              <w:t xml:space="preserve"> </w:t>
-            </w:r>
-            <w:proofErr w:type="spellStart"/>
-            <w:r>
-              <w:t>thức</w:t>
-            </w:r>
-            <w:proofErr w:type="spellEnd"/>
-            <w:r>
-              <w:t xml:space="preserve"> </w:t>
-            </w:r>
-            <w:proofErr w:type="spellStart"/>
-            <w:r>
-              <w:t>thanh</w:t>
-            </w:r>
-            <w:proofErr w:type="spellEnd"/>
-            <w:r>
-              <w:t xml:space="preserve"> </w:t>
-            </w:r>
-            <w:proofErr w:type="spellStart"/>
-            <w:r>
-              <w:t>toán</w:t>
-            </w:r>
-            <w:proofErr w:type="spellEnd"/>
+              <w:t>B5: Khách hàng chọn phương thức thanh toán</w:t>
+            </w:r>
           </w:p>
         </w:tc>
       </w:tr>
@@ -5285,27 +4365,9 @@
               <w:pStyle w:val="ListParagraph"/>
               <w:ind w:left="0"/>
             </w:pPr>
-            <w:proofErr w:type="spellStart"/>
-            <w:r>
-              <w:t>Luồng</w:t>
-            </w:r>
-            <w:proofErr w:type="spellEnd"/>
-            <w:r>
-              <w:t xml:space="preserve"> </w:t>
-            </w:r>
-            <w:proofErr w:type="spellStart"/>
-            <w:r>
-              <w:t>thay</w:t>
-            </w:r>
-            <w:proofErr w:type="spellEnd"/>
-            <w:r>
-              <w:t xml:space="preserve"> </w:t>
-            </w:r>
-            <w:proofErr w:type="spellStart"/>
-            <w:r>
-              <w:t>thế</w:t>
-            </w:r>
-            <w:proofErr w:type="spellEnd"/>
+            <w:r>
+              <w:t>Luồng thay thế</w:t>
+            </w:r>
           </w:p>
         </w:tc>
         <w:tc>
@@ -5341,39 +4403,7 @@
               <w:ind w:left="0"/>
             </w:pPr>
             <w:r>
-              <w:t xml:space="preserve">B5.1: </w:t>
-            </w:r>
-            <w:proofErr w:type="spellStart"/>
-            <w:r>
-              <w:t>thanh</w:t>
-            </w:r>
-            <w:proofErr w:type="spellEnd"/>
-            <w:r>
-              <w:t xml:space="preserve"> </w:t>
-            </w:r>
-            <w:proofErr w:type="spellStart"/>
-            <w:r>
-              <w:t>toán</w:t>
-            </w:r>
-            <w:proofErr w:type="spellEnd"/>
-            <w:r>
-              <w:t xml:space="preserve"> </w:t>
-            </w:r>
-            <w:proofErr w:type="spellStart"/>
-            <w:r>
-              <w:t>trực</w:t>
-            </w:r>
-            <w:proofErr w:type="spellEnd"/>
-            <w:r>
-              <w:t xml:space="preserve"> </w:t>
-            </w:r>
-            <w:proofErr w:type="spellStart"/>
-            <w:r>
-              <w:t>tiếp</w:t>
-            </w:r>
-            <w:proofErr w:type="spellEnd"/>
-            <w:r>
-              <w:t>.</w:t>
+              <w:t>B5.1: thanh toán trực tiếp.</w:t>
             </w:r>
           </w:p>
           <w:p>
@@ -5382,29 +4412,8 @@
               <w:ind w:left="0"/>
             </w:pPr>
             <w:r>
-              <w:t xml:space="preserve">B5.2: Thanh </w:t>
-            </w:r>
-            <w:proofErr w:type="spellStart"/>
-            <w:r>
-              <w:t>toán</w:t>
-            </w:r>
-            <w:proofErr w:type="spellEnd"/>
-            <w:r>
-              <w:t xml:space="preserve"> </w:t>
-            </w:r>
-            <w:proofErr w:type="spellStart"/>
-            <w:r>
-              <w:t>trực</w:t>
-            </w:r>
-            <w:proofErr w:type="spellEnd"/>
-            <w:r>
-              <w:t xml:space="preserve"> </w:t>
-            </w:r>
-            <w:proofErr w:type="spellStart"/>
-            <w:r>
-              <w:t>tuyến</w:t>
-            </w:r>
-            <w:proofErr w:type="spellEnd"/>
+              <w:t>B5.2: Thanh toán trực tuyến</w:t>
+            </w:r>
           </w:p>
         </w:tc>
       </w:tr>
@@ -5421,27 +4430,9 @@
               <w:pStyle w:val="ListParagraph"/>
               <w:ind w:left="0"/>
             </w:pPr>
-            <w:proofErr w:type="spellStart"/>
-            <w:r>
-              <w:t>Luồng</w:t>
-            </w:r>
-            <w:proofErr w:type="spellEnd"/>
-            <w:r>
-              <w:t xml:space="preserve"> </w:t>
-            </w:r>
-            <w:proofErr w:type="spellStart"/>
-            <w:r>
-              <w:t>ngoại</w:t>
-            </w:r>
-            <w:proofErr w:type="spellEnd"/>
-            <w:r>
-              <w:t xml:space="preserve"> </w:t>
-            </w:r>
-            <w:proofErr w:type="spellStart"/>
-            <w:r>
-              <w:t>lệ</w:t>
-            </w:r>
-            <w:proofErr w:type="spellEnd"/>
+            <w:r>
+              <w:t>Luồng ngoại lệ</w:t>
+            </w:r>
           </w:p>
         </w:tc>
         <w:tc>
@@ -5454,151 +4445,7 @@
               <w:ind w:left="0"/>
             </w:pPr>
             <w:r>
-              <w:t xml:space="preserve">B5.2.1: </w:t>
-            </w:r>
-            <w:proofErr w:type="spellStart"/>
-            <w:r>
-              <w:t>Nếu</w:t>
-            </w:r>
-            <w:proofErr w:type="spellEnd"/>
-            <w:r>
-              <w:t xml:space="preserve"> </w:t>
-            </w:r>
-            <w:proofErr w:type="spellStart"/>
-            <w:r>
-              <w:t>số</w:t>
-            </w:r>
-            <w:proofErr w:type="spellEnd"/>
-            <w:r>
-              <w:t xml:space="preserve"> </w:t>
-            </w:r>
-            <w:proofErr w:type="spellStart"/>
-            <w:r>
-              <w:t>dư</w:t>
-            </w:r>
-            <w:proofErr w:type="spellEnd"/>
-            <w:r>
-              <w:t xml:space="preserve"> </w:t>
-            </w:r>
-            <w:proofErr w:type="spellStart"/>
-            <w:r>
-              <w:t>tài</w:t>
-            </w:r>
-            <w:proofErr w:type="spellEnd"/>
-            <w:r>
-              <w:t xml:space="preserve"> </w:t>
-            </w:r>
-            <w:proofErr w:type="spellStart"/>
-            <w:r>
-              <w:t>khoản</w:t>
-            </w:r>
-            <w:proofErr w:type="spellEnd"/>
-            <w:r>
-              <w:t xml:space="preserve"> </w:t>
-            </w:r>
-            <w:proofErr w:type="spellStart"/>
-            <w:r>
-              <w:t>không</w:t>
-            </w:r>
-            <w:proofErr w:type="spellEnd"/>
-            <w:r>
-              <w:t xml:space="preserve"> </w:t>
-            </w:r>
-            <w:proofErr w:type="spellStart"/>
-            <w:r>
-              <w:t>đủ</w:t>
-            </w:r>
-            <w:proofErr w:type="spellEnd"/>
-            <w:r>
-              <w:t xml:space="preserve"> </w:t>
-            </w:r>
-            <w:proofErr w:type="spellStart"/>
-            <w:r>
-              <w:t>thì</w:t>
-            </w:r>
-            <w:proofErr w:type="spellEnd"/>
-            <w:r>
-              <w:t xml:space="preserve"> </w:t>
-            </w:r>
-            <w:proofErr w:type="spellStart"/>
-            <w:r>
-              <w:t>chuyển</w:t>
-            </w:r>
-            <w:proofErr w:type="spellEnd"/>
-            <w:r>
-              <w:t xml:space="preserve"> </w:t>
-            </w:r>
-            <w:proofErr w:type="spellStart"/>
-            <w:r>
-              <w:t>về</w:t>
-            </w:r>
-            <w:proofErr w:type="spellEnd"/>
-            <w:r>
-              <w:t xml:space="preserve"> </w:t>
-            </w:r>
-            <w:proofErr w:type="spellStart"/>
-            <w:r>
-              <w:t>trang</w:t>
-            </w:r>
-            <w:proofErr w:type="spellEnd"/>
-            <w:r>
-              <w:t xml:space="preserve"> </w:t>
-            </w:r>
-            <w:proofErr w:type="spellStart"/>
-            <w:r>
-              <w:t>đặt</w:t>
-            </w:r>
-            <w:proofErr w:type="spellEnd"/>
-            <w:r>
-              <w:t xml:space="preserve"> </w:t>
-            </w:r>
-            <w:proofErr w:type="spellStart"/>
-            <w:r>
-              <w:t>sách</w:t>
-            </w:r>
-            <w:proofErr w:type="spellEnd"/>
-            <w:r>
-              <w:t xml:space="preserve"> </w:t>
-            </w:r>
-            <w:proofErr w:type="spellStart"/>
-            <w:r>
-              <w:t>thông</w:t>
-            </w:r>
-            <w:proofErr w:type="spellEnd"/>
-            <w:r>
-              <w:t xml:space="preserve"> </w:t>
-            </w:r>
-            <w:proofErr w:type="spellStart"/>
-            <w:r>
-              <w:t>báo</w:t>
-            </w:r>
-            <w:proofErr w:type="spellEnd"/>
-            <w:r>
-              <w:t xml:space="preserve"> </w:t>
-            </w:r>
-            <w:proofErr w:type="spellStart"/>
-            <w:r>
-              <w:t>cho</w:t>
-            </w:r>
-            <w:proofErr w:type="spellEnd"/>
-            <w:r>
-              <w:t xml:space="preserve"> </w:t>
-            </w:r>
-            <w:proofErr w:type="spellStart"/>
-            <w:r>
-              <w:t>khách</w:t>
-            </w:r>
-            <w:proofErr w:type="spellEnd"/>
-            <w:r>
-              <w:t xml:space="preserve"> </w:t>
-            </w:r>
-            <w:proofErr w:type="spellStart"/>
-            <w:r>
-              <w:t>hàng</w:t>
-            </w:r>
-            <w:proofErr w:type="spellEnd"/>
-            <w:r>
-              <w:t xml:space="preserve">. </w:t>
+              <w:t xml:space="preserve">B5.2.1: Nếu số dư tài khoản không đủ thì chuyển về trang đặt sách thông báo cho khách hàng. </w:t>
             </w:r>
           </w:p>
         </w:tc>
@@ -5682,45 +4529,8 @@
         <w:spacing w:after="160"/>
         <w:jc w:val="left"/>
       </w:pPr>
-      <w:proofErr w:type="spellStart"/>
-      <w:r>
-        <w:t>Đặc</w:t>
-      </w:r>
-      <w:proofErr w:type="spellEnd"/>
-      <w:r>
-        <w:t xml:space="preserve"> </w:t>
-      </w:r>
-      <w:proofErr w:type="spellStart"/>
-      <w:r>
-        <w:t>tả</w:t>
-      </w:r>
-      <w:proofErr w:type="spellEnd"/>
-      <w:r>
-        <w:t xml:space="preserve"> use case “</w:t>
-      </w:r>
-      <w:proofErr w:type="spellStart"/>
-      <w:r>
-        <w:t>Tạo</w:t>
-      </w:r>
-      <w:proofErr w:type="spellEnd"/>
-      <w:r>
-        <w:t xml:space="preserve"> </w:t>
-      </w:r>
-      <w:proofErr w:type="spellStart"/>
-      <w:r>
-        <w:t>đơn</w:t>
-      </w:r>
-      <w:proofErr w:type="spellEnd"/>
-      <w:r>
-        <w:t xml:space="preserve"> </w:t>
-      </w:r>
-      <w:proofErr w:type="spellStart"/>
-      <w:r>
-        <w:t>hàng</w:t>
-      </w:r>
-      <w:proofErr w:type="spellEnd"/>
-      <w:r>
-        <w:t>”.</w:t>
+      <w:r>
+        <w:t>Đặc tả use case “Tạo đơn hàng”.</w:t>
       </w:r>
     </w:p>
     <w:tbl>
@@ -6208,37 +5018,8 @@
         <w:spacing w:after="160"/>
         <w:jc w:val="left"/>
       </w:pPr>
-      <w:proofErr w:type="spellStart"/>
-      <w:r>
-        <w:t>Đặc</w:t>
-      </w:r>
-      <w:proofErr w:type="spellEnd"/>
-      <w:r>
-        <w:t xml:space="preserve"> </w:t>
-      </w:r>
-      <w:proofErr w:type="spellStart"/>
-      <w:r>
-        <w:t>tả</w:t>
-      </w:r>
-      <w:proofErr w:type="spellEnd"/>
-      <w:r>
-        <w:t xml:space="preserve"> use case “</w:t>
-      </w:r>
-      <w:proofErr w:type="spellStart"/>
-      <w:r>
-        <w:t>Thống</w:t>
-      </w:r>
-      <w:proofErr w:type="spellEnd"/>
-      <w:r>
-        <w:t xml:space="preserve"> </w:t>
-      </w:r>
-      <w:proofErr w:type="spellStart"/>
-      <w:r>
-        <w:t>kê</w:t>
-      </w:r>
-      <w:proofErr w:type="spellEnd"/>
-      <w:r>
-        <w:t>”</w:t>
+      <w:r>
+        <w:t>Đặc tả use case “Thống kê”</w:t>
       </w:r>
     </w:p>
     <w:tbl>
@@ -6810,17 +5591,126 @@
       </w:r>
     </w:p>
     <w:p>
+      <w:r>
+        <w:rPr>
+          <w:rFonts w:ascii="Segoe UI Emoji" w:hAnsi="Segoe UI Emoji" w:cs="Segoe UI Emoji"/>
+        </w:rPr>
+        <w:t>✅</w:t>
+      </w:r>
+      <w:r>
+        <w:t xml:space="preserve"> Ví dụ mẫu cho phần 2.1 (dùng Flask MVC):</w:t>
+      </w:r>
+    </w:p>
+    <w:p>
+      <w:r>
+        <w:t>2.1 Kiến trúc hệ thống</w:t>
+      </w:r>
+    </w:p>
+    <w:p>
+      <w:r>
+        <w:t xml:space="preserve">Hệ thống </w:t>
+      </w:r>
+      <w:r>
+        <w:t>quản lý nhà sách</w:t>
+      </w:r>
+      <w:r>
+        <w:t xml:space="preserve"> được thiết kế dựa trên mô hình MVC (Model - View - Controller) nhằm tách biệt rõ ràng giữa giao diện, xử lý nghiệp vụ và dữ liệu.</w:t>
+      </w:r>
+    </w:p>
+    <w:p>
+      <w:pPr>
+        <w:pStyle w:val="ListParagraph"/>
+        <w:numPr>
+          <w:ilvl w:val="0"/>
+          <w:numId w:val="46"/>
+        </w:numPr>
+        <w:rPr>
+          <w:lang w:val="vi-VN"/>
+        </w:rPr>
+      </w:pPr>
+      <w:r>
+        <w:rPr>
+          <w:lang w:val="vi-VN"/>
+        </w:rPr>
+        <w:t>Model chứa các lớp đối tượng tương tác với cơ sở dữ liệu (như Sách, Tài Khoản, Đơn Hàng…).</w:t>
+      </w:r>
+    </w:p>
+    <w:p>
+      <w:pPr>
+        <w:pStyle w:val="ListParagraph"/>
+        <w:numPr>
+          <w:ilvl w:val="0"/>
+          <w:numId w:val="46"/>
+        </w:numPr>
+        <w:rPr>
+          <w:lang w:val="vi-VN"/>
+        </w:rPr>
+      </w:pPr>
+      <w:r>
+        <w:rPr>
+          <w:lang w:val="vi-VN"/>
+        </w:rPr>
+        <w:t>View sử dụng HTML/CSS và Bootstrap để hiển thị thông tin cho người dùng.</w:t>
+      </w:r>
+    </w:p>
+    <w:p>
+      <w:pPr>
+        <w:pStyle w:val="ListParagraph"/>
+        <w:numPr>
+          <w:ilvl w:val="0"/>
+          <w:numId w:val="46"/>
+        </w:numPr>
+        <w:rPr>
+          <w:lang w:val="vi-VN"/>
+        </w:rPr>
+      </w:pPr>
+      <w:r>
+        <w:rPr>
+          <w:lang w:val="vi-VN"/>
+        </w:rPr>
+        <w:t>Controller là các route trong Flask, xử lý yêu cầu từ client, thao tác với Model và trả về View.</w:t>
+      </w:r>
+    </w:p>
+    <w:p>
+      <w:r>
+        <w:t>Hệ thống sử dụng:</w:t>
+      </w:r>
+    </w:p>
+    <w:p>
+      <w:r>
+        <w:t>Ngôn ngữ: Python với Flask Framework</w:t>
+      </w:r>
+    </w:p>
+    <w:p>
+      <w:r>
+        <w:t>CSDL: MySQL</w:t>
+      </w:r>
+    </w:p>
+    <w:p>
+      <w:r>
+        <w:t>Frontend: HTML/CSS/JavaScript</w:t>
+      </w:r>
+    </w:p>
+    <w:p>
+      <w:r>
+        <w:t>Kiến trúc triển khai: Client - Server</w:t>
+      </w:r>
+    </w:p>
+    <w:p>
+      <w:r>
+        <w:t>Kiến trúc này giúp hệ thống dễ dàng phát triển, kiểm thử, bảo trì và mở rộng trong tương lai.</w:t>
+      </w:r>
+    </w:p>
+    <w:p>
       <w:pPr>
         <w:pStyle w:val="Heading2"/>
         <w:rPr>
           <w:lang w:val="vi-VN"/>
         </w:rPr>
       </w:pPr>
-      <w:proofErr w:type="spellStart"/>
       <w:r>
         <w:t>Sơ</w:t>
       </w:r>
-      <w:proofErr w:type="spellEnd"/>
       <w:r>
         <w:rPr>
           <w:lang w:val="vi-VN"/>
@@ -6836,7 +5726,66 @@
     </w:p>
     <w:p>
       <w:r>
-        <w:t>Phân tích, giải thích các mối quan hệ thiết lập</w:t>
+        <w:rPr>
+          <w:noProof/>
+        </w:rPr>
+        <w:lastRenderedPageBreak/>
+        <w:drawing>
+          <wp:inline distT="0" distB="0" distL="0" distR="0" wp14:anchorId="4C136693" wp14:editId="4C2106C8">
+            <wp:extent cx="5760085" cy="6199505"/>
+            <wp:effectExtent l="0" t="0" r="0" b="0"/>
+            <wp:docPr id="1004128056" name="Picture 1"/>
+            <wp:cNvGraphicFramePr>
+              <a:graphicFrameLocks xmlns:a="http://schemas.openxmlformats.org/drawingml/2006/main" noChangeAspect="1"/>
+            </wp:cNvGraphicFramePr>
+            <a:graphic xmlns:a="http://schemas.openxmlformats.org/drawingml/2006/main">
+              <a:graphicData uri="http://schemas.openxmlformats.org/drawingml/2006/picture">
+                <pic:pic xmlns:pic="http://schemas.openxmlformats.org/drawingml/2006/picture">
+                  <pic:nvPicPr>
+                    <pic:cNvPr id="0" name="Picture 1"/>
+                    <pic:cNvPicPr>
+                      <a:picLocks noChangeAspect="1" noChangeArrowheads="1"/>
+                    </pic:cNvPicPr>
+                  </pic:nvPicPr>
+                  <pic:blipFill>
+                    <a:blip r:embed="rId17">
+                      <a:extLst>
+                        <a:ext uri="{28A0092B-C50C-407E-A947-70E740481C1C}">
+                          <a14:useLocalDpi xmlns:a14="http://schemas.microsoft.com/office/drawing/2010/main" val="0"/>
+                        </a:ext>
+                      </a:extLst>
+                    </a:blip>
+                    <a:srcRect/>
+                    <a:stretch>
+                      <a:fillRect/>
+                    </a:stretch>
+                  </pic:blipFill>
+                  <pic:spPr bwMode="auto">
+                    <a:xfrm>
+                      <a:off x="0" y="0"/>
+                      <a:ext cx="5760085" cy="6199505"/>
+                    </a:xfrm>
+                    <a:prstGeom prst="rect">
+                      <a:avLst/>
+                    </a:prstGeom>
+                    <a:noFill/>
+                    <a:ln>
+                      <a:noFill/>
+                    </a:ln>
+                  </pic:spPr>
+                </pic:pic>
+              </a:graphicData>
+            </a:graphic>
+          </wp:inline>
+        </w:drawing>
+      </w:r>
+    </w:p>
+    <w:p>
+      <w:r>
+        <w:t xml:space="preserve">Phân tích, giải thích các mối quan hệ thiết </w:t>
+      </w:r>
+      <w:r>
+        <w:t>lập:</w:t>
       </w:r>
     </w:p>
     <w:p>
@@ -6851,11 +5800,236 @@
         <w:rPr>
           <w:lang w:val="vi-VN"/>
         </w:rPr>
+        <w:lastRenderedPageBreak/>
         <w:t>Sơ đồ hoạt động</w:t>
       </w:r>
       <w:bookmarkEnd w:id="18"/>
     </w:p>
     <w:p>
+      <w:r>
+        <w:rPr>
+          <w:noProof/>
+        </w:rPr>
+        <w:drawing>
+          <wp:inline distT="0" distB="0" distL="0" distR="0" wp14:anchorId="43A639E1" wp14:editId="18DADB55">
+            <wp:extent cx="5760085" cy="8441055"/>
+            <wp:effectExtent l="0" t="0" r="0" b="0"/>
+            <wp:docPr id="581740893" name="Picture 5"/>
+            <wp:cNvGraphicFramePr>
+              <a:graphicFrameLocks xmlns:a="http://schemas.openxmlformats.org/drawingml/2006/main" noChangeAspect="1"/>
+            </wp:cNvGraphicFramePr>
+            <a:graphic xmlns:a="http://schemas.openxmlformats.org/drawingml/2006/main">
+              <a:graphicData uri="http://schemas.openxmlformats.org/drawingml/2006/picture">
+                <pic:pic xmlns:pic="http://schemas.openxmlformats.org/drawingml/2006/picture">
+                  <pic:nvPicPr>
+                    <pic:cNvPr id="0" name="Picture 8"/>
+                    <pic:cNvPicPr>
+                      <a:picLocks noChangeAspect="1" noChangeArrowheads="1"/>
+                    </pic:cNvPicPr>
+                  </pic:nvPicPr>
+                  <pic:blipFill>
+                    <a:blip r:embed="rId18">
+                      <a:extLst>
+                        <a:ext uri="{28A0092B-C50C-407E-A947-70E740481C1C}">
+                          <a14:useLocalDpi xmlns:a14="http://schemas.microsoft.com/office/drawing/2010/main" val="0"/>
+                        </a:ext>
+                      </a:extLst>
+                    </a:blip>
+                    <a:srcRect/>
+                    <a:stretch>
+                      <a:fillRect/>
+                    </a:stretch>
+                  </pic:blipFill>
+                  <pic:spPr bwMode="auto">
+                    <a:xfrm>
+                      <a:off x="0" y="0"/>
+                      <a:ext cx="5760085" cy="8441055"/>
+                    </a:xfrm>
+                    <a:prstGeom prst="rect">
+                      <a:avLst/>
+                    </a:prstGeom>
+                    <a:noFill/>
+                    <a:ln>
+                      <a:noFill/>
+                    </a:ln>
+                  </pic:spPr>
+                </pic:pic>
+              </a:graphicData>
+            </a:graphic>
+          </wp:inline>
+        </w:drawing>
+      </w:r>
+    </w:p>
+    <w:p>
+      <w:r>
+        <w:rPr>
+          <w:noProof/>
+        </w:rPr>
+        <w:lastRenderedPageBreak/>
+        <w:drawing>
+          <wp:inline distT="0" distB="0" distL="0" distR="0" wp14:anchorId="24B1189C" wp14:editId="0B6FC86E">
+            <wp:extent cx="5760085" cy="4558030"/>
+            <wp:effectExtent l="0" t="0" r="0" b="0"/>
+            <wp:docPr id="799248547" name="Picture 6"/>
+            <wp:cNvGraphicFramePr>
+              <a:graphicFrameLocks xmlns:a="http://schemas.openxmlformats.org/drawingml/2006/main" noChangeAspect="1"/>
+            </wp:cNvGraphicFramePr>
+            <a:graphic xmlns:a="http://schemas.openxmlformats.org/drawingml/2006/main">
+              <a:graphicData uri="http://schemas.openxmlformats.org/drawingml/2006/picture">
+                <pic:pic xmlns:pic="http://schemas.openxmlformats.org/drawingml/2006/picture">
+                  <pic:nvPicPr>
+                    <pic:cNvPr id="0" name="Picture 10"/>
+                    <pic:cNvPicPr>
+                      <a:picLocks noChangeAspect="1" noChangeArrowheads="1"/>
+                    </pic:cNvPicPr>
+                  </pic:nvPicPr>
+                  <pic:blipFill>
+                    <a:blip r:embed="rId19" cstate="print">
+                      <a:extLst>
+                        <a:ext uri="{28A0092B-C50C-407E-A947-70E740481C1C}">
+                          <a14:useLocalDpi xmlns:a14="http://schemas.microsoft.com/office/drawing/2010/main" val="0"/>
+                        </a:ext>
+                      </a:extLst>
+                    </a:blip>
+                    <a:srcRect/>
+                    <a:stretch>
+                      <a:fillRect/>
+                    </a:stretch>
+                  </pic:blipFill>
+                  <pic:spPr bwMode="auto">
+                    <a:xfrm>
+                      <a:off x="0" y="0"/>
+                      <a:ext cx="5760085" cy="4558030"/>
+                    </a:xfrm>
+                    <a:prstGeom prst="rect">
+                      <a:avLst/>
+                    </a:prstGeom>
+                    <a:noFill/>
+                    <a:ln>
+                      <a:noFill/>
+                    </a:ln>
+                  </pic:spPr>
+                </pic:pic>
+              </a:graphicData>
+            </a:graphic>
+          </wp:inline>
+        </w:drawing>
+      </w:r>
+    </w:p>
+    <w:p>
+      <w:r>
+        <w:rPr>
+          <w:noProof/>
+        </w:rPr>
+        <w:lastRenderedPageBreak/>
+        <w:drawing>
+          <wp:inline distT="0" distB="0" distL="0" distR="0" wp14:anchorId="394D1595" wp14:editId="158229C7">
+            <wp:extent cx="5760085" cy="5321935"/>
+            <wp:effectExtent l="0" t="0" r="0" b="0"/>
+            <wp:docPr id="2079681699" name="Picture 7"/>
+            <wp:cNvGraphicFramePr>
+              <a:graphicFrameLocks xmlns:a="http://schemas.openxmlformats.org/drawingml/2006/main" noChangeAspect="1"/>
+            </wp:cNvGraphicFramePr>
+            <a:graphic xmlns:a="http://schemas.openxmlformats.org/drawingml/2006/main">
+              <a:graphicData uri="http://schemas.openxmlformats.org/drawingml/2006/picture">
+                <pic:pic xmlns:pic="http://schemas.openxmlformats.org/drawingml/2006/picture">
+                  <pic:nvPicPr>
+                    <pic:cNvPr id="0" name="Picture 12"/>
+                    <pic:cNvPicPr>
+                      <a:picLocks noChangeAspect="1" noChangeArrowheads="1"/>
+                    </pic:cNvPicPr>
+                  </pic:nvPicPr>
+                  <pic:blipFill>
+                    <a:blip r:embed="rId20">
+                      <a:extLst>
+                        <a:ext uri="{28A0092B-C50C-407E-A947-70E740481C1C}">
+                          <a14:useLocalDpi xmlns:a14="http://schemas.microsoft.com/office/drawing/2010/main" val="0"/>
+                        </a:ext>
+                      </a:extLst>
+                    </a:blip>
+                    <a:srcRect/>
+                    <a:stretch>
+                      <a:fillRect/>
+                    </a:stretch>
+                  </pic:blipFill>
+                  <pic:spPr bwMode="auto">
+                    <a:xfrm>
+                      <a:off x="0" y="0"/>
+                      <a:ext cx="5760085" cy="5321935"/>
+                    </a:xfrm>
+                    <a:prstGeom prst="rect">
+                      <a:avLst/>
+                    </a:prstGeom>
+                    <a:noFill/>
+                    <a:ln>
+                      <a:noFill/>
+                    </a:ln>
+                  </pic:spPr>
+                </pic:pic>
+              </a:graphicData>
+            </a:graphic>
+          </wp:inline>
+        </w:drawing>
+      </w:r>
+    </w:p>
+    <w:p>
+      <w:r>
+        <w:rPr>
+          <w:noProof/>
+        </w:rPr>
+        <w:lastRenderedPageBreak/>
+        <w:drawing>
+          <wp:inline distT="0" distB="0" distL="0" distR="0" wp14:anchorId="4745F66B" wp14:editId="7375F727">
+            <wp:extent cx="5760085" cy="4438015"/>
+            <wp:effectExtent l="0" t="0" r="0" b="0"/>
+            <wp:docPr id="616552029" name="Picture 8"/>
+            <wp:cNvGraphicFramePr>
+              <a:graphicFrameLocks xmlns:a="http://schemas.openxmlformats.org/drawingml/2006/main" noChangeAspect="1"/>
+            </wp:cNvGraphicFramePr>
+            <a:graphic xmlns:a="http://schemas.openxmlformats.org/drawingml/2006/main">
+              <a:graphicData uri="http://schemas.openxmlformats.org/drawingml/2006/picture">
+                <pic:pic xmlns:pic="http://schemas.openxmlformats.org/drawingml/2006/picture">
+                  <pic:nvPicPr>
+                    <pic:cNvPr id="0" name="Picture 14"/>
+                    <pic:cNvPicPr>
+                      <a:picLocks noChangeAspect="1" noChangeArrowheads="1"/>
+                    </pic:cNvPicPr>
+                  </pic:nvPicPr>
+                  <pic:blipFill>
+                    <a:blip r:embed="rId21">
+                      <a:extLst>
+                        <a:ext uri="{28A0092B-C50C-407E-A947-70E740481C1C}">
+                          <a14:useLocalDpi xmlns:a14="http://schemas.microsoft.com/office/drawing/2010/main" val="0"/>
+                        </a:ext>
+                      </a:extLst>
+                    </a:blip>
+                    <a:srcRect/>
+                    <a:stretch>
+                      <a:fillRect/>
+                    </a:stretch>
+                  </pic:blipFill>
+                  <pic:spPr bwMode="auto">
+                    <a:xfrm>
+                      <a:off x="0" y="0"/>
+                      <a:ext cx="5760085" cy="4438015"/>
+                    </a:xfrm>
+                    <a:prstGeom prst="rect">
+                      <a:avLst/>
+                    </a:prstGeom>
+                    <a:noFill/>
+                    <a:ln>
+                      <a:noFill/>
+                    </a:ln>
+                  </pic:spPr>
+                </pic:pic>
+              </a:graphicData>
+            </a:graphic>
+          </wp:inline>
+        </w:drawing>
+      </w:r>
+    </w:p>
+    <w:p/>
+    <w:p>
       <w:pPr>
         <w:pStyle w:val="Heading2"/>
         <w:rPr>
@@ -6890,6 +6064,7 @@
         <w:rPr>
           <w:noProof/>
         </w:rPr>
+        <w:lastRenderedPageBreak/>
         <w:drawing>
           <wp:inline distT="0" distB="0" distL="0" distR="0" wp14:anchorId="453EAAF7" wp14:editId="6951BB82">
             <wp:extent cx="5760085" cy="3372485"/>
@@ -6908,7 +6083,7 @@
                     </pic:cNvPicPr>
                   </pic:nvPicPr>
                   <pic:blipFill>
-                    <a:blip r:embed="rId17">
+                    <a:blip r:embed="rId22">
                       <a:extLst>
                         <a:ext uri="{28A0092B-C50C-407E-A947-70E740481C1C}">
                           <a14:useLocalDpi xmlns:a14="http://schemas.microsoft.com/office/drawing/2010/main" val="0"/>
@@ -6951,7 +6126,6 @@
         <w:rPr>
           <w:noProof/>
         </w:rPr>
-        <w:lastRenderedPageBreak/>
         <w:drawing>
           <wp:inline distT="0" distB="0" distL="0" distR="0" wp14:anchorId="00ECC60B" wp14:editId="121632E2">
             <wp:extent cx="5760085" cy="4773295"/>
@@ -6970,7 +6144,7 @@
                     </pic:cNvPicPr>
                   </pic:nvPicPr>
                   <pic:blipFill>
-                    <a:blip r:embed="rId18">
+                    <a:blip r:embed="rId23">
                       <a:extLst>
                         <a:ext uri="{28A0092B-C50C-407E-A947-70E740481C1C}">
                           <a14:useLocalDpi xmlns:a14="http://schemas.microsoft.com/office/drawing/2010/main" val="0"/>
@@ -7003,18 +6177,7 @@
       </w:r>
       <w:r>
         <w:br/>
-      </w:r>
-      <w:r>
-        <w:t>Hình 2.4.</w:t>
-      </w:r>
-      <w:r>
-        <w:t>2</w:t>
-      </w:r>
-      <w:r>
-        <w:t xml:space="preserve">: Sơ đồ tuần tự của use case Đăng </w:t>
-      </w:r>
-      <w:r>
-        <w:t>nhập</w:t>
+        <w:t>Hình 2.4.2: Sơ đồ tuần tự của use case Đăng nhập</w:t>
       </w:r>
       <w:r>
         <w:br/>
@@ -7028,6 +6191,7 @@
         <w:rPr>
           <w:noProof/>
         </w:rPr>
+        <w:lastRenderedPageBreak/>
         <w:drawing>
           <wp:inline distT="0" distB="0" distL="0" distR="0" wp14:anchorId="2FC8A5A4" wp14:editId="7261C096">
             <wp:extent cx="5760085" cy="3054350"/>
@@ -7046,7 +6210,7 @@
                     </pic:cNvPicPr>
                   </pic:nvPicPr>
                   <pic:blipFill>
-                    <a:blip r:embed="rId19">
+                    <a:blip r:embed="rId24">
                       <a:extLst>
                         <a:ext uri="{28A0092B-C50C-407E-A947-70E740481C1C}">
                           <a14:useLocalDpi xmlns:a14="http://schemas.microsoft.com/office/drawing/2010/main" val="0"/>
@@ -7078,16 +6242,7 @@
         </w:drawing>
       </w:r>
       <w:r>
-        <w:t>Hình 2.4.</w:t>
-      </w:r>
-      <w:r>
-        <w:t>3</w:t>
-      </w:r>
-      <w:r>
-        <w:t xml:space="preserve">: Sơ đồ tuần tự của use case </w:t>
-      </w:r>
-      <w:r>
-        <w:t>Thêm sách vào giỏ hàng</w:t>
+        <w:t>Hình 2.4.3: Sơ đồ tuần tự của use case Thêm sách vào giỏ hàng</w:t>
       </w:r>
     </w:p>
     <w:p/>
@@ -7099,7 +6254,6 @@
         <w:rPr>
           <w:noProof/>
         </w:rPr>
-        <w:lastRenderedPageBreak/>
         <w:drawing>
           <wp:inline distT="0" distB="0" distL="0" distR="0" wp14:anchorId="02AAA4A1" wp14:editId="3673B488">
             <wp:extent cx="5760085" cy="4292600"/>
@@ -7118,7 +6272,7 @@
                     </pic:cNvPicPr>
                   </pic:nvPicPr>
                   <pic:blipFill>
-                    <a:blip r:embed="rId20">
+                    <a:blip r:embed="rId25">
                       <a:extLst>
                         <a:ext uri="{28A0092B-C50C-407E-A947-70E740481C1C}">
                           <a14:useLocalDpi xmlns:a14="http://schemas.microsoft.com/office/drawing/2010/main" val="0"/>
@@ -7150,16 +6304,7 @@
         </w:drawing>
       </w:r>
       <w:r>
-        <w:t>Hình 2.4.</w:t>
-      </w:r>
-      <w:r>
-        <w:t>4</w:t>
-      </w:r>
-      <w:r>
-        <w:t xml:space="preserve">: Sơ đồ tuần tự của use case </w:t>
-      </w:r>
-      <w:r>
-        <w:t>Cập nhật số lượng sách trong giỏ hàng</w:t>
+        <w:t>Hình 2.4.4: Sơ đồ tuần tự của use case Cập nhật số lượng sách trong giỏ hàng</w:t>
       </w:r>
     </w:p>
     <w:p>
@@ -7189,7 +6334,7 @@
                     </pic:cNvPicPr>
                   </pic:nvPicPr>
                   <pic:blipFill>
-                    <a:blip r:embed="rId21">
+                    <a:blip r:embed="rId26">
                       <a:extLst>
                         <a:ext uri="{28A0092B-C50C-407E-A947-70E740481C1C}">
                           <a14:useLocalDpi xmlns:a14="http://schemas.microsoft.com/office/drawing/2010/main" val="0"/>
@@ -7221,16 +6366,7 @@
         </w:drawing>
       </w:r>
       <w:r>
-        <w:t>Hình 2.4.</w:t>
-      </w:r>
-      <w:r>
-        <w:t>5</w:t>
-      </w:r>
-      <w:r>
-        <w:t xml:space="preserve">: Sơ đồ tuần tự của use case </w:t>
-      </w:r>
-      <w:r>
-        <w:t>Xóa sách khỏi giỏ hàng</w:t>
+        <w:t>Hình 2.4.5: Sơ đồ tuần tự của use case Xóa sách khỏi giỏ hàng</w:t>
       </w:r>
     </w:p>
     <w:p>
@@ -7243,7 +6379,7 @@
         </w:rPr>
         <w:lastRenderedPageBreak/>
         <w:drawing>
-          <wp:inline distT="0" distB="0" distL="0" distR="0" wp14:anchorId="1C9BFEC5" wp14:editId="73960760">
+          <wp:inline distT="0" distB="0" distL="0" distR="0" wp14:anchorId="1C9BFEC5" wp14:editId="7BEBCAB9">
             <wp:extent cx="5760085" cy="4171950"/>
             <wp:effectExtent l="0" t="0" r="0" b="0"/>
             <wp:docPr id="242167480" name="Picture 7"/>
@@ -7260,7 +6396,7 @@
                     </pic:cNvPicPr>
                   </pic:nvPicPr>
                   <pic:blipFill>
-                    <a:blip r:embed="rId22" cstate="print">
+                    <a:blip r:embed="rId27" cstate="print">
                       <a:extLst>
                         <a:ext uri="{28A0092B-C50C-407E-A947-70E740481C1C}">
                           <a14:useLocalDpi xmlns:a14="http://schemas.microsoft.com/office/drawing/2010/main" val="0"/>
@@ -7298,10 +6434,7 @@
         <w:t>6</w:t>
       </w:r>
       <w:r>
-        <w:t xml:space="preserve">: Sơ đồ tuần tự của use case </w:t>
-      </w:r>
-      <w:r>
-        <w:t>Đặt hàng Online</w:t>
+        <w:t>: Sơ đồ tuần tự của use case Đặt hàng Online</w:t>
       </w:r>
     </w:p>
     <w:p>
@@ -7333,7 +6466,7 @@
                     </pic:cNvPicPr>
                   </pic:nvPicPr>
                   <pic:blipFill>
-                    <a:blip r:embed="rId23">
+                    <a:blip r:embed="rId28">
                       <a:extLst>
                         <a:ext uri="{28A0092B-C50C-407E-A947-70E740481C1C}">
                           <a14:useLocalDpi xmlns:a14="http://schemas.microsoft.com/office/drawing/2010/main" val="0"/>
@@ -7365,16 +6498,7 @@
         </w:drawing>
       </w:r>
       <w:r>
-        <w:t>Hình 2.4.</w:t>
-      </w:r>
-      <w:r>
-        <w:t>7</w:t>
-      </w:r>
-      <w:r>
-        <w:t xml:space="preserve">: Sơ đồ tuần tự của use case </w:t>
-      </w:r>
-      <w:r>
-        <w:t>Tạo đơn hàng (Bán sách)</w:t>
+        <w:t>Hình 2.4.7: Sơ đồ tuần tự của use case Tạo đơn hàng (Bán sách)</w:t>
       </w:r>
     </w:p>
     <w:p>
@@ -7404,7 +6528,7 @@
                     </pic:cNvPicPr>
                   </pic:nvPicPr>
                   <pic:blipFill>
-                    <a:blip r:embed="rId24">
+                    <a:blip r:embed="rId29">
                       <a:extLst>
                         <a:ext uri="{28A0092B-C50C-407E-A947-70E740481C1C}">
                           <a14:useLocalDpi xmlns:a14="http://schemas.microsoft.com/office/drawing/2010/main" val="0"/>
@@ -7436,16 +6560,7 @@
         </w:drawing>
       </w:r>
       <w:r>
-        <w:t>Hình 2.4.</w:t>
-      </w:r>
-      <w:r>
-        <w:t>8</w:t>
-      </w:r>
-      <w:r>
-        <w:t xml:space="preserve">: Sơ đồ tuần tự của use case </w:t>
-      </w:r>
-      <w:r>
-        <w:t>Nhập sách</w:t>
+        <w:t>Hình 2.4.8: Sơ đồ tuần tự của use case Nhập sách</w:t>
       </w:r>
     </w:p>
     <w:p/>
@@ -7475,7 +6590,7 @@
                     </pic:cNvPicPr>
                   </pic:nvPicPr>
                   <pic:blipFill>
-                    <a:blip r:embed="rId25">
+                    <a:blip r:embed="rId30">
                       <a:extLst>
                         <a:ext uri="{28A0092B-C50C-407E-A947-70E740481C1C}">
                           <a14:useLocalDpi xmlns:a14="http://schemas.microsoft.com/office/drawing/2010/main" val="0"/>
@@ -7507,16 +6622,7 @@
         </w:drawing>
       </w:r>
       <w:r>
-        <w:t>Hình 2.4.</w:t>
-      </w:r>
-      <w:r>
-        <w:t>9</w:t>
-      </w:r>
-      <w:r>
-        <w:t xml:space="preserve">: Sơ đồ tuần tự của use case </w:t>
-      </w:r>
-      <w:r>
-        <w:t>Thống kê</w:t>
+        <w:t>Hình 2.4.9: Sơ đồ tuần tự của use case Thống kê</w:t>
       </w:r>
     </w:p>
     <w:p/>
@@ -7547,7 +6653,7 @@
                     </pic:cNvPicPr>
                   </pic:nvPicPr>
                   <pic:blipFill>
-                    <a:blip r:embed="rId26">
+                    <a:blip r:embed="rId31">
                       <a:extLst>
                         <a:ext uri="{28A0092B-C50C-407E-A947-70E740481C1C}">
                           <a14:useLocalDpi xmlns:a14="http://schemas.microsoft.com/office/drawing/2010/main" val="0"/>
@@ -7579,16 +6685,7 @@
         </w:drawing>
       </w:r>
       <w:r>
-        <w:t>Hình 2.4.</w:t>
-      </w:r>
-      <w:r>
-        <w:t>10</w:t>
-      </w:r>
-      <w:r>
-        <w:t xml:space="preserve">: Sơ đồ tuần tự của use case </w:t>
-      </w:r>
-      <w:r>
-        <w:t>Thêm sách (CRUD Sách)</w:t>
+        <w:t>Hình 2.4.10: Sơ đồ tuần tự của use case Thêm sách (CRUD Sách)</w:t>
       </w:r>
     </w:p>
     <w:p/>
@@ -7618,7 +6715,7 @@
                     </pic:cNvPicPr>
                   </pic:nvPicPr>
                   <pic:blipFill>
-                    <a:blip r:embed="rId27">
+                    <a:blip r:embed="rId32">
                       <a:extLst>
                         <a:ext uri="{28A0092B-C50C-407E-A947-70E740481C1C}">
                           <a14:useLocalDpi xmlns:a14="http://schemas.microsoft.com/office/drawing/2010/main" val="0"/>
@@ -7650,16 +6747,7 @@
         </w:drawing>
       </w:r>
       <w:r>
-        <w:t>Hình 2.4.</w:t>
-      </w:r>
-      <w:r>
-        <w:t>11</w:t>
-      </w:r>
-      <w:r>
-        <w:t xml:space="preserve">: Sơ đồ tuần tự của use case </w:t>
-      </w:r>
-      <w:r>
-        <w:t>Sửa sách (CRUD Sách)</w:t>
+        <w:t>Hình 2.4.11: Sơ đồ tuần tự của use case Sửa sách (CRUD Sách)</w:t>
       </w:r>
     </w:p>
     <w:p/>
@@ -7690,7 +6778,7 @@
                     </pic:cNvPicPr>
                   </pic:nvPicPr>
                   <pic:blipFill>
-                    <a:blip r:embed="rId28">
+                    <a:blip r:embed="rId33">
                       <a:extLst>
                         <a:ext uri="{28A0092B-C50C-407E-A947-70E740481C1C}">
                           <a14:useLocalDpi xmlns:a14="http://schemas.microsoft.com/office/drawing/2010/main" val="0"/>
@@ -7722,16 +6810,7 @@
         </w:drawing>
       </w:r>
       <w:r>
-        <w:t>Hình 2.4.</w:t>
-      </w:r>
-      <w:r>
-        <w:t>12</w:t>
-      </w:r>
-      <w:r>
-        <w:t xml:space="preserve">: Sơ đồ tuần tự của use case </w:t>
-      </w:r>
-      <w:r>
-        <w:t>Xóa sách (CRUD Sách)</w:t>
+        <w:t>Hình 2.4.12: Sơ đồ tuần tự của use case Xóa sách (CRUD Sách)</w:t>
       </w:r>
     </w:p>
     <w:p/>
@@ -7761,7 +6840,7 @@
                     </pic:cNvPicPr>
                   </pic:nvPicPr>
                   <pic:blipFill>
-                    <a:blip r:embed="rId29">
+                    <a:blip r:embed="rId34">
                       <a:extLst>
                         <a:ext uri="{28A0092B-C50C-407E-A947-70E740481C1C}">
                           <a14:useLocalDpi xmlns:a14="http://schemas.microsoft.com/office/drawing/2010/main" val="0"/>
@@ -7793,19 +6872,7 @@
         </w:drawing>
       </w:r>
       <w:r>
-        <w:t>Hình 2.4.</w:t>
-      </w:r>
-      <w:r>
-        <w:t>13</w:t>
-      </w:r>
-      <w:r>
-        <w:t>: Sơ đồ tuần tự của use case</w:t>
-      </w:r>
-      <w:r>
-        <w:t xml:space="preserve"> Thay đổi quy định</w:t>
-      </w:r>
-      <w:r>
-        <w:t xml:space="preserve"> </w:t>
+        <w:t xml:space="preserve">Hình 2.4.13: Sơ đồ tuần tự của use case Thay đổi quy định </w:t>
       </w:r>
     </w:p>
     <w:p>
@@ -7945,130 +7012,30 @@
           <w:rFonts w:cs="Times New Roman"/>
           <w:lang w:val="en-US"/>
         </w:rPr>
-        <w:t xml:space="preserve">: </w:t>
-      </w:r>
-      <w:proofErr w:type="spellStart"/>
-      <w:r>
-        <w:rPr>
-          <w:rFonts w:cs="Times New Roman"/>
+        <w:t>: Tên bảng 1</w:t>
+      </w:r>
+      <w:bookmarkEnd w:id="21"/>
+    </w:p>
+    <w:p>
+      <w:pPr>
+        <w:pStyle w:val="Heading2"/>
+      </w:pPr>
+      <w:bookmarkStart w:id="22" w:name="_Toc127971484"/>
+      <w:r>
+        <w:t>Thiết kế giao diện và thiết kế xử lý</w:t>
+      </w:r>
+      <w:bookmarkEnd w:id="22"/>
+    </w:p>
+    <w:p>
+      <w:pPr>
+        <w:spacing w:line="240" w:lineRule="auto"/>
+      </w:pPr>
+      <w:r>
+        <w:rPr>
           <w:lang w:val="en-US"/>
         </w:rPr>
-        <w:t>Tên</w:t>
-      </w:r>
-      <w:proofErr w:type="spellEnd"/>
-      <w:r>
-        <w:rPr>
-          <w:rFonts w:cs="Times New Roman"/>
-          <w:lang w:val="en-US"/>
-        </w:rPr>
-        <w:t xml:space="preserve"> </w:t>
-      </w:r>
-      <w:proofErr w:type="spellStart"/>
-      <w:r>
-        <w:rPr>
-          <w:rFonts w:cs="Times New Roman"/>
-          <w:lang w:val="en-US"/>
-        </w:rPr>
-        <w:t>bảng</w:t>
-      </w:r>
-      <w:proofErr w:type="spellEnd"/>
-      <w:r>
-        <w:rPr>
-          <w:rFonts w:cs="Times New Roman"/>
-          <w:lang w:val="en-US"/>
-        </w:rPr>
-        <w:t xml:space="preserve"> 1</w:t>
-      </w:r>
-      <w:bookmarkEnd w:id="21"/>
-    </w:p>
-    <w:p>
-      <w:pPr>
-        <w:pStyle w:val="Heading2"/>
-      </w:pPr>
-      <w:bookmarkStart w:id="22" w:name="_Toc127971484"/>
-      <w:proofErr w:type="spellStart"/>
-      <w:r>
         <w:t>Thiết</w:t>
       </w:r>
-      <w:proofErr w:type="spellEnd"/>
-      <w:r>
-        <w:t xml:space="preserve"> </w:t>
-      </w:r>
-      <w:proofErr w:type="spellStart"/>
-      <w:r>
-        <w:t>kế</w:t>
-      </w:r>
-      <w:proofErr w:type="spellEnd"/>
-      <w:r>
-        <w:t xml:space="preserve"> </w:t>
-      </w:r>
-      <w:proofErr w:type="spellStart"/>
-      <w:r>
-        <w:t>giao</w:t>
-      </w:r>
-      <w:proofErr w:type="spellEnd"/>
-      <w:r>
-        <w:t xml:space="preserve"> </w:t>
-      </w:r>
-      <w:proofErr w:type="spellStart"/>
-      <w:r>
-        <w:t>diện</w:t>
-      </w:r>
-      <w:proofErr w:type="spellEnd"/>
-      <w:r>
-        <w:t xml:space="preserve"> </w:t>
-      </w:r>
-      <w:proofErr w:type="spellStart"/>
-      <w:r>
-        <w:t>và</w:t>
-      </w:r>
-      <w:proofErr w:type="spellEnd"/>
-      <w:r>
-        <w:t xml:space="preserve"> </w:t>
-      </w:r>
-      <w:proofErr w:type="spellStart"/>
-      <w:r>
-        <w:t>thiết</w:t>
-      </w:r>
-      <w:proofErr w:type="spellEnd"/>
-      <w:r>
-        <w:t xml:space="preserve"> </w:t>
-      </w:r>
-      <w:proofErr w:type="spellStart"/>
-      <w:r>
-        <w:t>kế</w:t>
-      </w:r>
-      <w:proofErr w:type="spellEnd"/>
-      <w:r>
-        <w:t xml:space="preserve"> </w:t>
-      </w:r>
-      <w:proofErr w:type="spellStart"/>
-      <w:r>
-        <w:t>xử</w:t>
-      </w:r>
-      <w:proofErr w:type="spellEnd"/>
-      <w:r>
-        <w:t xml:space="preserve"> </w:t>
-      </w:r>
-      <w:proofErr w:type="spellStart"/>
-      <w:r>
-        <w:t>lý</w:t>
-      </w:r>
-      <w:bookmarkEnd w:id="22"/>
-      <w:proofErr w:type="spellEnd"/>
-    </w:p>
-    <w:p>
-      <w:pPr>
-        <w:spacing w:line="240" w:lineRule="auto"/>
-      </w:pPr>
-      <w:proofErr w:type="spellStart"/>
-      <w:r>
-        <w:rPr>
-          <w:lang w:val="en-US"/>
-        </w:rPr>
-        <w:t>Thiết</w:t>
-      </w:r>
-      <w:proofErr w:type="spellEnd"/>
       <w:r>
         <w:t xml:space="preserve"> kế </w:t>
       </w:r>
@@ -8091,23 +7058,7 @@
       </w:pPr>
       <w:bookmarkStart w:id="23" w:name="_Hlk195650204"/>
       <w:r>
-        <w:t xml:space="preserve">Giao </w:t>
-      </w:r>
-      <w:proofErr w:type="spellStart"/>
-      <w:r>
-        <w:t>diện</w:t>
-      </w:r>
-      <w:proofErr w:type="spellEnd"/>
-      <w:r>
-        <w:t xml:space="preserve"> “Trang </w:t>
-      </w:r>
-      <w:proofErr w:type="spellStart"/>
-      <w:r>
-        <w:t>chủ</w:t>
-      </w:r>
-      <w:proofErr w:type="spellEnd"/>
-      <w:r>
-        <w:t>”</w:t>
+        <w:t>Giao diện “Trang chủ”</w:t>
       </w:r>
     </w:p>
     <w:p>
@@ -8136,7 +7087,7 @@
                     <pic:cNvPicPr/>
                   </pic:nvPicPr>
                   <pic:blipFill>
-                    <a:blip r:embed="rId30">
+                    <a:blip r:embed="rId35">
                       <a:extLst>
                         <a:ext uri="{28A0092B-C50C-407E-A947-70E740481C1C}">
                           <a14:useLocalDpi xmlns:a14="http://schemas.microsoft.com/office/drawing/2010/main" val="0"/>
@@ -9046,31 +7997,7 @@
         <w:jc w:val="left"/>
       </w:pPr>
       <w:r>
-        <w:t xml:space="preserve">Giao </w:t>
-      </w:r>
-      <w:proofErr w:type="spellStart"/>
-      <w:r>
-        <w:t>diện</w:t>
-      </w:r>
-      <w:proofErr w:type="spellEnd"/>
-      <w:r>
-        <w:t xml:space="preserve"> “</w:t>
-      </w:r>
-      <w:proofErr w:type="spellStart"/>
-      <w:r>
-        <w:t>Đăng</w:t>
-      </w:r>
-      <w:proofErr w:type="spellEnd"/>
-      <w:r>
-        <w:t xml:space="preserve"> </w:t>
-      </w:r>
-      <w:proofErr w:type="spellStart"/>
-      <w:r>
-        <w:t>nhập</w:t>
-      </w:r>
-      <w:proofErr w:type="spellEnd"/>
-      <w:r>
-        <w:t>”</w:t>
+        <w:t>Giao diện “Đăng nhập”</w:t>
       </w:r>
     </w:p>
     <w:p>
@@ -9098,7 +8025,7 @@
                     <pic:cNvPicPr/>
                   </pic:nvPicPr>
                   <pic:blipFill>
-                    <a:blip r:embed="rId31">
+                    <a:blip r:embed="rId36">
                       <a:extLst>
                         <a:ext uri="{28A0092B-C50C-407E-A947-70E740481C1C}">
                           <a14:useLocalDpi xmlns:a14="http://schemas.microsoft.com/office/drawing/2010/main" val="0"/>
@@ -9489,16 +8416,7 @@
         <w:jc w:val="center"/>
       </w:pPr>
       <w:r>
-        <w:t>Bảng 2.6.</w:t>
-      </w:r>
-      <w:r>
-        <w:t>2</w:t>
-      </w:r>
-      <w:r>
-        <w:t xml:space="preserve">: Thiết kế xử lý giao diện </w:t>
-      </w:r>
-      <w:r>
-        <w:t>Đăng nhập</w:t>
+        <w:t>Bảng 2.6.2: Thiết kế xử lý giao diện Đăng nhập</w:t>
       </w:r>
     </w:p>
     <w:p>
@@ -9517,31 +8435,7 @@
         <w:jc w:val="left"/>
       </w:pPr>
       <w:r>
-        <w:t xml:space="preserve">Giao </w:t>
-      </w:r>
-      <w:proofErr w:type="spellStart"/>
-      <w:r>
-        <w:t>diện</w:t>
-      </w:r>
-      <w:proofErr w:type="spellEnd"/>
-      <w:r>
-        <w:t xml:space="preserve"> “</w:t>
-      </w:r>
-      <w:proofErr w:type="spellStart"/>
-      <w:r>
-        <w:t>Đăng</w:t>
-      </w:r>
-      <w:proofErr w:type="spellEnd"/>
-      <w:r>
-        <w:t xml:space="preserve"> </w:t>
-      </w:r>
-      <w:proofErr w:type="spellStart"/>
-      <w:r>
-        <w:t>ký</w:t>
-      </w:r>
-      <w:proofErr w:type="spellEnd"/>
-      <w:r>
-        <w:t>”</w:t>
+        <w:t>Giao diện “Đăng ký”</w:t>
       </w:r>
     </w:p>
     <w:p>
@@ -9569,7 +8463,7 @@
                     <pic:cNvPicPr/>
                   </pic:nvPicPr>
                   <pic:blipFill>
-                    <a:blip r:embed="rId32">
+                    <a:blip r:embed="rId37">
                       <a:extLst>
                         <a:ext uri="{28A0092B-C50C-407E-A947-70E740481C1C}">
                           <a14:useLocalDpi xmlns:a14="http://schemas.microsoft.com/office/drawing/2010/main" val="0"/>
@@ -9596,16 +8490,7 @@
         </w:drawing>
       </w:r>
       <w:r>
-        <w:t>Hình 2.6.</w:t>
-      </w:r>
-      <w:r>
-        <w:t>3</w:t>
-      </w:r>
-      <w:r>
-        <w:t xml:space="preserve">: Giao diện </w:t>
-      </w:r>
-      <w:r>
-        <w:t>Đăng ký</w:t>
+        <w:t>Hình 2.6.3: Giao diện Đăng ký</w:t>
       </w:r>
     </w:p>
     <w:p>
@@ -10081,16 +8966,7 @@
         <w:jc w:val="center"/>
       </w:pPr>
       <w:r>
-        <w:t>Bảng 2.6.</w:t>
-      </w:r>
-      <w:r>
-        <w:t>3</w:t>
-      </w:r>
-      <w:r>
-        <w:t xml:space="preserve">: Thiết kế xử lý giao diện </w:t>
-      </w:r>
-      <w:r>
-        <w:t>Đăng ký</w:t>
+        <w:t>Bảng 2.6.3: Thiết kế xử lý giao diện Đăng ký</w:t>
       </w:r>
     </w:p>
     <w:p>
@@ -10109,31 +8985,7 @@
         <w:jc w:val="left"/>
       </w:pPr>
       <w:r>
-        <w:t xml:space="preserve">Giao </w:t>
-      </w:r>
-      <w:proofErr w:type="spellStart"/>
-      <w:r>
-        <w:t>diện</w:t>
-      </w:r>
-      <w:proofErr w:type="spellEnd"/>
-      <w:r>
-        <w:t xml:space="preserve"> “</w:t>
-      </w:r>
-      <w:proofErr w:type="spellStart"/>
-      <w:r>
-        <w:t>Giỏ</w:t>
-      </w:r>
-      <w:proofErr w:type="spellEnd"/>
-      <w:r>
-        <w:t xml:space="preserve"> </w:t>
-      </w:r>
-      <w:proofErr w:type="spellStart"/>
-      <w:r>
-        <w:t>hàng</w:t>
-      </w:r>
-      <w:proofErr w:type="spellEnd"/>
-      <w:r>
-        <w:t>”</w:t>
+        <w:t>Giao diện “Giỏ hàng”</w:t>
       </w:r>
     </w:p>
     <w:p>
@@ -10163,7 +9015,7 @@
                     </pic:cNvPicPr>
                   </pic:nvPicPr>
                   <pic:blipFill>
-                    <a:blip r:embed="rId33">
+                    <a:blip r:embed="rId38">
                       <a:extLst>
                         <a:ext uri="{28A0092B-C50C-407E-A947-70E740481C1C}">
                           <a14:useLocalDpi xmlns:a14="http://schemas.microsoft.com/office/drawing/2010/main" val="0"/>
@@ -10195,16 +9047,7 @@
         </w:drawing>
       </w:r>
       <w:r>
-        <w:t>Hình 2.6.</w:t>
-      </w:r>
-      <w:r>
-        <w:t>4</w:t>
-      </w:r>
-      <w:r>
-        <w:t xml:space="preserve">: Giao diện </w:t>
-      </w:r>
-      <w:r>
-        <w:t>Giỏ hàng</w:t>
+        <w:t>Hình 2.6.4: Giao diện Giỏ hàng</w:t>
       </w:r>
     </w:p>
     <w:p>
@@ -10567,16 +9410,7 @@
         <w:jc w:val="center"/>
       </w:pPr>
       <w:r>
-        <w:t>Bảng 2.6.</w:t>
-      </w:r>
-      <w:r>
-        <w:t>4</w:t>
-      </w:r>
-      <w:r>
-        <w:t xml:space="preserve">: Thiết kế xử lý giao diện </w:t>
-      </w:r>
-      <w:r>
-        <w:t>Giỏ hàng</w:t>
+        <w:t>Bảng 2.6.4: Thiết kế xử lý giao diện Giỏ hàng</w:t>
       </w:r>
     </w:p>
     <w:p>
@@ -10635,7 +9469,7 @@
                     </pic:cNvPicPr>
                   </pic:nvPicPr>
                   <pic:blipFill>
-                    <a:blip r:embed="rId34">
+                    <a:blip r:embed="rId39">
                       <a:extLst>
                         <a:ext uri="{28A0092B-C50C-407E-A947-70E740481C1C}">
                           <a14:useLocalDpi xmlns:a14="http://schemas.microsoft.com/office/drawing/2010/main" val="0"/>
@@ -10667,16 +9501,7 @@
         </w:drawing>
       </w:r>
       <w:r>
-        <w:t>Hình 2.6.</w:t>
-      </w:r>
-      <w:r>
-        <w:t>5</w:t>
-      </w:r>
-      <w:r>
-        <w:t xml:space="preserve">: Giao diện </w:t>
-      </w:r>
-      <w:r>
-        <w:t>Xem chi tiết sản phẩm</w:t>
+        <w:t>Hình 2.6.5: Giao diện Xem chi tiết sản phẩm</w:t>
       </w:r>
     </w:p>
     <w:p>
@@ -10921,10 +9746,7 @@
         <w:t>5</w:t>
       </w:r>
       <w:r>
-        <w:t xml:space="preserve">: Thiết kế xử lý giao diện </w:t>
-      </w:r>
-      <w:r>
-        <w:t xml:space="preserve">Xem chi tiết sản </w:t>
+        <w:t xml:space="preserve">: Thiết kế xử lý giao diện Xem chi tiết sản </w:t>
       </w:r>
       <w:r>
         <w:t>phẩm</w:t>
@@ -10983,7 +9805,7 @@
                     </pic:cNvPicPr>
                   </pic:nvPicPr>
                   <pic:blipFill>
-                    <a:blip r:embed="rId35">
+                    <a:blip r:embed="rId40">
                       <a:extLst>
                         <a:ext uri="{28A0092B-C50C-407E-A947-70E740481C1C}">
                           <a14:useLocalDpi xmlns:a14="http://schemas.microsoft.com/office/drawing/2010/main" val="0"/>
@@ -11021,10 +9843,7 @@
         <w:t>6</w:t>
       </w:r>
       <w:r>
-        <w:t xml:space="preserve">: Giao diện </w:t>
-      </w:r>
-      <w:r>
-        <w:t xml:space="preserve">Đăng nhập Quản </w:t>
+        <w:t xml:space="preserve">: Giao diện Đăng nhập Quản </w:t>
       </w:r>
       <w:r>
         <w:t>lý</w:t>
@@ -11382,16 +10201,7 @@
         <w:jc w:val="center"/>
       </w:pPr>
       <w:r>
-        <w:t>Bảng 2.6.</w:t>
-      </w:r>
-      <w:r>
-        <w:t>6</w:t>
-      </w:r>
-      <w:r>
-        <w:t xml:space="preserve">: Thiết kế xử lý giao diện </w:t>
-      </w:r>
-      <w:r>
-        <w:t>Đăng nhập Quản lý</w:t>
+        <w:t>Bảng 2.6.6: Thiết kế xử lý giao diện Đăng nhập Quản lý</w:t>
       </w:r>
     </w:p>
     <w:p>
@@ -11410,39 +10220,7 @@
         <w:jc w:val="left"/>
       </w:pPr>
       <w:r>
-        <w:t xml:space="preserve">Giao </w:t>
-      </w:r>
-      <w:proofErr w:type="spellStart"/>
-      <w:r>
-        <w:t>diện</w:t>
-      </w:r>
-      <w:proofErr w:type="spellEnd"/>
-      <w:r>
-        <w:t xml:space="preserve"> “Trang </w:t>
-      </w:r>
-      <w:proofErr w:type="spellStart"/>
-      <w:r>
-        <w:t>chủ</w:t>
-      </w:r>
-      <w:proofErr w:type="spellEnd"/>
-      <w:r>
-        <w:t xml:space="preserve"> </w:t>
-      </w:r>
-      <w:proofErr w:type="spellStart"/>
-      <w:r>
-        <w:t>Quản</w:t>
-      </w:r>
-      <w:proofErr w:type="spellEnd"/>
-      <w:r>
-        <w:t xml:space="preserve"> </w:t>
-      </w:r>
-      <w:proofErr w:type="spellStart"/>
-      <w:r>
-        <w:t>lý</w:t>
-      </w:r>
-      <w:proofErr w:type="spellEnd"/>
-      <w:r>
-        <w:t>”</w:t>
+        <w:t>Giao diện “Trang chủ Quản lý”</w:t>
       </w:r>
     </w:p>
     <w:p>
@@ -11473,7 +10251,7 @@
                     </pic:cNvPicPr>
                   </pic:nvPicPr>
                   <pic:blipFill>
-                    <a:blip r:embed="rId36">
+                    <a:blip r:embed="rId41">
                       <a:extLst>
                         <a:ext uri="{28A0092B-C50C-407E-A947-70E740481C1C}">
                           <a14:useLocalDpi xmlns:a14="http://schemas.microsoft.com/office/drawing/2010/main" val="0"/>
@@ -11505,16 +10283,7 @@
         </w:drawing>
       </w:r>
       <w:r>
-        <w:t>Hình 2.6.</w:t>
-      </w:r>
-      <w:r>
-        <w:t>7</w:t>
-      </w:r>
-      <w:r>
-        <w:t xml:space="preserve">: Giao diện </w:t>
-      </w:r>
-      <w:r>
-        <w:t>Trang chủ Quản lý</w:t>
+        <w:t>Hình 2.6.7: Giao diện Trang chủ Quản lý</w:t>
       </w:r>
     </w:p>
     <w:p>
@@ -11997,16 +10766,7 @@
         <w:jc w:val="center"/>
       </w:pPr>
       <w:r>
-        <w:t>Bảng 2.6.</w:t>
-      </w:r>
-      <w:r>
-        <w:t>7</w:t>
-      </w:r>
-      <w:r>
-        <w:t>: Thiết kế xử lý giao diện Trang chủ</w:t>
-      </w:r>
-      <w:r>
-        <w:t xml:space="preserve"> Quản lý</w:t>
+        <w:t>Bảng 2.6.7: Thiết kế xử lý giao diện Trang chủ Quản lý</w:t>
       </w:r>
     </w:p>
     <w:p>
@@ -12062,7 +10822,7 @@
                     </pic:cNvPicPr>
                   </pic:nvPicPr>
                   <pic:blipFill>
-                    <a:blip r:embed="rId37">
+                    <a:blip r:embed="rId42">
                       <a:extLst>
                         <a:ext uri="{28A0092B-C50C-407E-A947-70E740481C1C}">
                           <a14:useLocalDpi xmlns:a14="http://schemas.microsoft.com/office/drawing/2010/main" val="0"/>
@@ -12094,16 +10854,7 @@
         </w:drawing>
       </w:r>
       <w:r>
-        <w:t>Hình 2.6.</w:t>
-      </w:r>
-      <w:r>
-        <w:t>8</w:t>
-      </w:r>
-      <w:r>
-        <w:t xml:space="preserve">: Giao diện </w:t>
-      </w:r>
-      <w:r>
-        <w:t>Quản lý sách</w:t>
+        <w:t>Hình 2.6.8: Giao diện Quản lý sách</w:t>
       </w:r>
     </w:p>
     <w:p>
@@ -12652,16 +11403,7 @@
         <w:jc w:val="center"/>
       </w:pPr>
       <w:r>
-        <w:t>Bảng 2.6.</w:t>
-      </w:r>
-      <w:r>
-        <w:t>8</w:t>
-      </w:r>
-      <w:r>
-        <w:t xml:space="preserve">: Thiết kế xử lý giao diện </w:t>
-      </w:r>
-      <w:r>
-        <w:t>Quản lý sách</w:t>
+        <w:t>Bảng 2.6.8: Thiết kế xử lý giao diện Quản lý sách</w:t>
       </w:r>
     </w:p>
     <w:p>
@@ -12680,31 +11422,7 @@
         <w:jc w:val="left"/>
       </w:pPr>
       <w:r>
-        <w:t xml:space="preserve">Giao </w:t>
-      </w:r>
-      <w:proofErr w:type="spellStart"/>
-      <w:r>
-        <w:t>diện</w:t>
-      </w:r>
-      <w:proofErr w:type="spellEnd"/>
-      <w:r>
-        <w:t xml:space="preserve"> “</w:t>
-      </w:r>
-      <w:proofErr w:type="spellStart"/>
-      <w:r>
-        <w:t>Thêm</w:t>
-      </w:r>
-      <w:proofErr w:type="spellEnd"/>
-      <w:r>
-        <w:t xml:space="preserve"> </w:t>
-      </w:r>
-      <w:proofErr w:type="spellStart"/>
-      <w:r>
-        <w:t>sách</w:t>
-      </w:r>
-      <w:proofErr w:type="spellEnd"/>
-      <w:r>
-        <w:t>”</w:t>
+        <w:t>Giao diện “Thêm sách”</w:t>
       </w:r>
     </w:p>
     <w:p>
@@ -12735,7 +11453,7 @@
                     </pic:cNvPicPr>
                   </pic:nvPicPr>
                   <pic:blipFill>
-                    <a:blip r:embed="rId38">
+                    <a:blip r:embed="rId43">
                       <a:extLst>
                         <a:ext uri="{28A0092B-C50C-407E-A947-70E740481C1C}">
                           <a14:useLocalDpi xmlns:a14="http://schemas.microsoft.com/office/drawing/2010/main" val="0"/>
@@ -12767,16 +11485,7 @@
         </w:drawing>
       </w:r>
       <w:r>
-        <w:t>Hình 2.6.</w:t>
-      </w:r>
-      <w:r>
-        <w:t>9</w:t>
-      </w:r>
-      <w:r>
-        <w:t xml:space="preserve">: Giao diện </w:t>
-      </w:r>
-      <w:r>
-        <w:t>Thêm sách</w:t>
+        <w:t>Hình 2.6.9: Giao diện Thêm sách</w:t>
       </w:r>
     </w:p>
     <w:p>
@@ -13192,16 +11901,7 @@
         <w:jc w:val="center"/>
       </w:pPr>
       <w:r>
-        <w:t>Bảng 2.6.</w:t>
-      </w:r>
-      <w:r>
-        <w:t>9</w:t>
-      </w:r>
-      <w:r>
-        <w:t xml:space="preserve">: Thiết kế xử lý giao diện </w:t>
-      </w:r>
-      <w:r>
-        <w:t>Thêm sách</w:t>
+        <w:t>Bảng 2.6.9: Thiết kế xử lý giao diện Thêm sách</w:t>
       </w:r>
     </w:p>
     <w:p>
@@ -13257,7 +11957,7 @@
                     </pic:cNvPicPr>
                   </pic:nvPicPr>
                   <pic:blipFill>
-                    <a:blip r:embed="rId39">
+                    <a:blip r:embed="rId44">
                       <a:extLst>
                         <a:ext uri="{28A0092B-C50C-407E-A947-70E740481C1C}">
                           <a14:useLocalDpi xmlns:a14="http://schemas.microsoft.com/office/drawing/2010/main" val="0"/>
@@ -13289,16 +11989,7 @@
         </w:drawing>
       </w:r>
       <w:r>
-        <w:t>Hình 2.6.</w:t>
-      </w:r>
-      <w:r>
-        <w:t>10</w:t>
-      </w:r>
-      <w:r>
-        <w:t xml:space="preserve">: Giao diện </w:t>
-      </w:r>
-      <w:r>
-        <w:t>Tạo đơn hàng</w:t>
+        <w:t>Hình 2.6.10: Giao diện Tạo đơn hàng</w:t>
       </w:r>
     </w:p>
     <w:p>
@@ -13907,16 +12598,7 @@
       </w:pPr>
       <w:r>
         <w:lastRenderedPageBreak/>
-        <w:t>Bảng 2.6.</w:t>
-      </w:r>
-      <w:r>
-        <w:t>10</w:t>
-      </w:r>
-      <w:r>
-        <w:t xml:space="preserve">: Thiết kế xử lý giao diện </w:t>
-      </w:r>
-      <w:r>
-        <w:t>Tạo đơn hàng</w:t>
+        <w:t>Bảng 2.6.10: Thiết kế xử lý giao diện Tạo đơn hàng</w:t>
       </w:r>
     </w:p>
     <w:p>
@@ -13971,7 +12653,7 @@
                     </pic:cNvPicPr>
                   </pic:nvPicPr>
                   <pic:blipFill>
-                    <a:blip r:embed="rId40">
+                    <a:blip r:embed="rId45">
                       <a:extLst>
                         <a:ext uri="{28A0092B-C50C-407E-A947-70E740481C1C}">
                           <a14:useLocalDpi xmlns:a14="http://schemas.microsoft.com/office/drawing/2010/main" val="0"/>
@@ -14003,16 +12685,7 @@
         </w:drawing>
       </w:r>
       <w:r>
-        <w:t>Hình 2.6.</w:t>
-      </w:r>
-      <w:r>
-        <w:t>11</w:t>
-      </w:r>
-      <w:r>
-        <w:t xml:space="preserve">: Giao diện </w:t>
-      </w:r>
-      <w:r>
-        <w:t>Nhập sách</w:t>
+        <w:t>Hình 2.6.11: Giao diện Nhập sách</w:t>
       </w:r>
     </w:p>
     <w:p>
@@ -14623,10 +13296,7 @@
         <w:jc w:val="center"/>
       </w:pPr>
       <w:r>
-        <w:t xml:space="preserve">Bảng 2.6.1: Thiết kế xử lý giao diện </w:t>
-      </w:r>
-      <w:r>
-        <w:t>Nhập sách</w:t>
+        <w:t>Bảng 2.6.1: Thiết kế xử lý giao diện Nhập sách</w:t>
       </w:r>
     </w:p>
     <w:p/>
@@ -14649,11 +13319,17 @@
     <w:p>
       <w:pPr>
         <w:pStyle w:val="Heading1"/>
+        <w:rPr>
+          <w:lang w:val="vi-VN"/>
+        </w:rPr>
       </w:pPr>
       <w:bookmarkStart w:id="26" w:name="_Toc127971485"/>
       <w:bookmarkEnd w:id="24"/>
       <w:bookmarkEnd w:id="25"/>
       <w:r>
+        <w:rPr>
+          <w:lang w:val="vi-VN"/>
+        </w:rPr>
         <w:lastRenderedPageBreak/>
         <w:t>HỆ</w:t>
       </w:r>
@@ -14673,11 +13349,12 @@
         </w:rPr>
       </w:pPr>
       <w:bookmarkStart w:id="27" w:name="_Toc127971486"/>
-      <w:proofErr w:type="spellStart"/>
-      <w:r>
+      <w:r>
+        <w:rPr>
+          <w:lang w:val="vi-VN"/>
+        </w:rPr>
         <w:t>Kết</w:t>
       </w:r>
-      <w:proofErr w:type="spellEnd"/>
       <w:r>
         <w:rPr>
           <w:lang w:val="vi-VN"/>
@@ -14691,77 +13368,34 @@
         <w:pStyle w:val="Heading2"/>
       </w:pPr>
       <w:bookmarkStart w:id="28" w:name="_Toc127971487"/>
-      <w:proofErr w:type="spellStart"/>
-      <w:r>
-        <w:t>Các</w:t>
-      </w:r>
-      <w:proofErr w:type="spellEnd"/>
-      <w:r>
-        <w:t xml:space="preserve"> </w:t>
-      </w:r>
-      <w:proofErr w:type="spellStart"/>
-      <w:r>
-        <w:t>chức</w:t>
-      </w:r>
-      <w:proofErr w:type="spellEnd"/>
-      <w:r>
-        <w:t xml:space="preserve"> </w:t>
-      </w:r>
-      <w:proofErr w:type="spellStart"/>
+      <w:r>
+        <w:t>Các chức năng hệ thống</w:t>
+      </w:r>
+      <w:bookmarkEnd w:id="28"/>
+    </w:p>
+    <w:p>
+      <w:pPr>
+        <w:pStyle w:val="Heading3"/>
+      </w:pPr>
+      <w:bookmarkStart w:id="29" w:name="_Toc127971488"/>
+      <w:r>
+        <w:t xml:space="preserve">Chức </w:t>
+      </w:r>
       <w:r>
         <w:t>năng</w:t>
       </w:r>
-      <w:proofErr w:type="spellEnd"/>
-      <w:r>
-        <w:t xml:space="preserve"> </w:t>
-      </w:r>
-      <w:proofErr w:type="spellStart"/>
-      <w:r>
-        <w:t>hệ</w:t>
-      </w:r>
-      <w:proofErr w:type="spellEnd"/>
-      <w:r>
-        <w:t xml:space="preserve"> </w:t>
-      </w:r>
-      <w:proofErr w:type="spellStart"/>
-      <w:r>
-        <w:t>thống</w:t>
-      </w:r>
-      <w:bookmarkEnd w:id="28"/>
-      <w:proofErr w:type="spellEnd"/>
-    </w:p>
-    <w:p>
-      <w:pPr>
-        <w:pStyle w:val="Heading3"/>
-      </w:pPr>
-      <w:bookmarkStart w:id="29" w:name="_Toc127971488"/>
-      <w:proofErr w:type="spellStart"/>
-      <w:r>
-        <w:t>Chức</w:t>
-      </w:r>
-      <w:proofErr w:type="spellEnd"/>
-      <w:r>
-        <w:t xml:space="preserve"> </w:t>
-      </w:r>
-      <w:proofErr w:type="spellStart"/>
-      <w:r>
-        <w:t>năng</w:t>
-      </w:r>
-      <w:proofErr w:type="spellEnd"/>
       <w:r>
         <w:t xml:space="preserve"> 1</w:t>
       </w:r>
       <w:bookmarkEnd w:id="29"/>
     </w:p>
     <w:p>
-      <w:proofErr w:type="spellStart"/>
       <w:r>
         <w:rPr>
           <w:lang w:val="en-US"/>
         </w:rPr>
         <w:t>Giới</w:t>
       </w:r>
-      <w:proofErr w:type="spellEnd"/>
       <w:r>
         <w:t xml:space="preserve"> thiệu chức năng 1</w:t>
       </w:r>
@@ -14882,33 +13516,18 @@
         <w:pStyle w:val="Heading3"/>
       </w:pPr>
       <w:bookmarkStart w:id="31" w:name="_Toc127971489"/>
-      <w:proofErr w:type="spellStart"/>
-      <w:r>
-        <w:t>Chức</w:t>
-      </w:r>
-      <w:proofErr w:type="spellEnd"/>
-      <w:r>
-        <w:t xml:space="preserve"> </w:t>
-      </w:r>
-      <w:proofErr w:type="spellStart"/>
-      <w:r>
-        <w:t>năng</w:t>
-      </w:r>
-      <w:proofErr w:type="spellEnd"/>
-      <w:r>
-        <w:t xml:space="preserve"> 2</w:t>
+      <w:r>
+        <w:t>Chức năng 2</w:t>
       </w:r>
       <w:bookmarkEnd w:id="31"/>
     </w:p>
     <w:p>
-      <w:proofErr w:type="spellStart"/>
       <w:r>
         <w:rPr>
           <w:lang w:val="en-US"/>
         </w:rPr>
         <w:t>Giới</w:t>
       </w:r>
-      <w:proofErr w:type="spellEnd"/>
       <w:r>
         <w:t xml:space="preserve"> thiệu chức năng 2</w:t>
       </w:r>

</xml_diff>